<commit_message>
added 2D to 3D wall converter function
</commit_message>
<xml_diff>
--- a/documentation/Creating 3D Objects.docx
+++ b/documentation/Creating 3D Objects.docx
@@ -6,6 +6,8 @@
       <w:pPr>
         <w:pStyle w:val="Heading1"/>
       </w:pPr>
+      <w:bookmarkStart w:id="0" w:name="_GoBack"/>
+      <w:bookmarkEnd w:id="0"/>
       <w:r>
         <w:t>Exporting Blender to Three.js</w:t>
       </w:r>
@@ -258,7 +260,7 @@
                     <a:blip r:embed="rId6">
                       <a:extLst>
                         <a:ext uri="{28A0092B-C50C-407E-A947-70E740481C1C}">
-                          <a14:useLocalDpi xmlns:a14="http://schemas.microsoft.com/office/drawing/2010/main" val="0"/>
+                          <a14:useLocalDpi xmlns:a14="http://schemas.microsoft.com/office/drawing/2010/main"/>
                         </a:ext>
                       </a:extLst>
                     </a:blip>
@@ -420,7 +422,7 @@
                     <a:blip r:embed="rId7">
                       <a:extLst>
                         <a:ext uri="{28A0092B-C50C-407E-A947-70E740481C1C}">
-                          <a14:useLocalDpi xmlns:a14="http://schemas.microsoft.com/office/drawing/2010/main" val="0"/>
+                          <a14:useLocalDpi xmlns:a14="http://schemas.microsoft.com/office/drawing/2010/main"/>
                         </a:ext>
                       </a:extLst>
                     </a:blip>
@@ -712,7 +714,7 @@
                     <a:blip r:embed="rId8">
                       <a:extLst>
                         <a:ext uri="{28A0092B-C50C-407E-A947-70E740481C1C}">
-                          <a14:useLocalDpi xmlns:a14="http://schemas.microsoft.com/office/drawing/2010/main" val="0"/>
+                          <a14:useLocalDpi xmlns:a14="http://schemas.microsoft.com/office/drawing/2010/main"/>
                         </a:ext>
                       </a:extLst>
                     </a:blip>
@@ -894,7 +896,7 @@
                     <a:blip r:embed="rId9">
                       <a:extLst>
                         <a:ext uri="{28A0092B-C50C-407E-A947-70E740481C1C}">
-                          <a14:useLocalDpi xmlns:a14="http://schemas.microsoft.com/office/drawing/2010/main" val="0"/>
+                          <a14:useLocalDpi xmlns:a14="http://schemas.microsoft.com/office/drawing/2010/main"/>
                         </a:ext>
                       </a:extLst>
                     </a:blip>
@@ -1295,7 +1297,7 @@
                     <a:blip r:embed="rId10">
                       <a:extLst>
                         <a:ext uri="{28A0092B-C50C-407E-A947-70E740481C1C}">
-                          <a14:useLocalDpi xmlns:a14="http://schemas.microsoft.com/office/drawing/2010/main" val="0"/>
+                          <a14:useLocalDpi xmlns:a14="http://schemas.microsoft.com/office/drawing/2010/main"/>
                         </a:ext>
                       </a:extLst>
                     </a:blip>
@@ -1547,7 +1549,7 @@
                     <a:blip r:embed="rId11">
                       <a:extLst>
                         <a:ext uri="{28A0092B-C50C-407E-A947-70E740481C1C}">
-                          <a14:useLocalDpi xmlns:a14="http://schemas.microsoft.com/office/drawing/2010/main" val="0"/>
+                          <a14:useLocalDpi xmlns:a14="http://schemas.microsoft.com/office/drawing/2010/main"/>
                         </a:ext>
                       </a:extLst>
                     </a:blip>
@@ -1919,7 +1921,7 @@
                     <a:blip r:embed="rId12">
                       <a:extLst>
                         <a:ext uri="{28A0092B-C50C-407E-A947-70E740481C1C}">
-                          <a14:useLocalDpi xmlns:a14="http://schemas.microsoft.com/office/drawing/2010/main" val="0"/>
+                          <a14:useLocalDpi xmlns:a14="http://schemas.microsoft.com/office/drawing/2010/main"/>
                         </a:ext>
                       </a:extLst>
                     </a:blip>
@@ -2079,7 +2081,7 @@
                     <a:blip r:embed="rId13">
                       <a:extLst>
                         <a:ext uri="{28A0092B-C50C-407E-A947-70E740481C1C}">
-                          <a14:useLocalDpi xmlns:a14="http://schemas.microsoft.com/office/drawing/2010/main" val="0"/>
+                          <a14:useLocalDpi xmlns:a14="http://schemas.microsoft.com/office/drawing/2010/main"/>
                         </a:ext>
                       </a:extLst>
                     </a:blip>
@@ -2430,8 +2432,6 @@
       </w:r>
     </w:p>
     <w:p>
-      <w:bookmarkStart w:id="0" w:name="_GoBack"/>
-      <w:bookmarkEnd w:id="0"/>
       <w:r>
         <w:rPr>
           <w:noProof/>
@@ -2551,7 +2551,7 @@
                     <a:blip r:embed="rId14">
                       <a:extLst>
                         <a:ext uri="{28A0092B-C50C-407E-A947-70E740481C1C}">
-                          <a14:useLocalDpi xmlns:a14="http://schemas.microsoft.com/office/drawing/2010/main" val="0"/>
+                          <a14:useLocalDpi xmlns:a14="http://schemas.microsoft.com/office/drawing/2010/main"/>
                         </a:ext>
                       </a:extLst>
                     </a:blip>
@@ -3803,7 +3803,7 @@
 </file>
 
 <file path=customXml/itemProps1.xml><?xml version="1.0" encoding="utf-8"?>
-<ds:datastoreItem xmlns:ds="http://schemas.openxmlformats.org/officeDocument/2006/customXml" ds:itemID="{F9FE7789-3A40-544A-B166-BCA9D15CACF9}">
+<ds:datastoreItem xmlns:ds="http://schemas.openxmlformats.org/officeDocument/2006/customXml" ds:itemID="{FF950824-BDD5-DE45-A93C-3A91A7C9D46E}">
   <ds:schemaRefs>
     <ds:schemaRef ds:uri="http://schemas.openxmlformats.org/officeDocument/2006/bibliography"/>
   </ds:schemaRefs>

</xml_diff>

<commit_message>
better build scripts and 3D objects in mysql
</commit_message>
<xml_diff>
--- a/documentation/Creating 3D Objects.docx
+++ b/documentation/Creating 3D Objects.docx
@@ -6,8 +6,6 @@
       <w:pPr>
         <w:pStyle w:val="Heading1"/>
       </w:pPr>
-      <w:bookmarkStart w:id="0" w:name="_GoBack"/>
-      <w:bookmarkEnd w:id="0"/>
       <w:r>
         <w:t>Exporting Blender to Three.js</w:t>
       </w:r>
@@ -2404,6 +2402,7 @@
         <w:rPr>
           <w:b/>
         </w:rPr>
+        <w:lastRenderedPageBreak/>
         <w:t>Note:</w:t>
       </w:r>
       <w:r>
@@ -2440,7 +2439,7 @@
         <mc:AlternateContent>
           <mc:Choice Requires="wps">
             <w:drawing>
-              <wp:anchor distT="0" distB="0" distL="114300" distR="114300" simplePos="0" relativeHeight="251711488" behindDoc="0" locked="0" layoutInCell="1" allowOverlap="1" wp14:anchorId="403C6DE3" wp14:editId="56B6DC88">
+              <wp:anchor distT="0" distB="0" distL="114300" distR="114300" simplePos="0" relativeHeight="251711488" behindDoc="0" locked="0" layoutInCell="1" allowOverlap="1" wp14:anchorId="403C6DE3" wp14:editId="37740C3E">
                 <wp:simplePos x="0" y="0"/>
                 <wp:positionH relativeFrom="column">
                   <wp:posOffset>1368425</wp:posOffset>
@@ -2501,6 +2500,10 @@
           </mc:Choice>
           <mc:Fallback>
             <w:pict>
+              <v:shapetype id="_x0000_t32" coordsize="21600,21600" o:spt="32" o:oned="t" path="m0,0l21600,21600e" filled="f">
+                <v:path arrowok="t" fillok="f" o:connecttype="none"/>
+                <o:lock v:ext="edit" shapetype="t"/>
+              </v:shapetype>
               <v:shape id="Straight Arrow Connector 7" o:spid="_x0000_s1026" type="#_x0000_t32" style="position:absolute;margin-left:107.75pt;margin-top:2.2pt;width:1pt;height:22.45pt;flip:x;z-index:251711488;visibility:visible;mso-wrap-style:square;mso-width-percent:0;mso-height-percent:0;mso-wrap-distance-left:9pt;mso-wrap-distance-top:0;mso-wrap-distance-right:9pt;mso-wrap-distance-bottom:0;mso-position-horizontal:absolute;mso-position-horizontal-relative:text;mso-position-vertical:absolute;mso-position-vertical-relative:text;mso-width-percent:0;mso-height-percent:0;mso-width-relative:margin;mso-height-relative:margin" o:gfxdata="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" strokecolor="red" strokeweight="2.25pt">
                 <v:stroke endarrow="open"/>
                 <v:shadow on="t" opacity="24903f" mv:blur="40000f" origin=",.5" offset="0,20000emu"/>
@@ -2778,7 +2781,7 @@
         <mc:AlternateContent>
           <mc:Choice Requires="wps">
             <w:drawing>
-              <wp:anchor distT="0" distB="0" distL="114300" distR="114300" simplePos="0" relativeHeight="251717632" behindDoc="0" locked="0" layoutInCell="1" allowOverlap="1" wp14:anchorId="1EF02B37" wp14:editId="40489C17">
+              <wp:anchor distT="0" distB="0" distL="114300" distR="114300" simplePos="0" relativeHeight="251717632" behindDoc="0" locked="0" layoutInCell="1" allowOverlap="1" wp14:anchorId="1EF02B37" wp14:editId="0D560DA6">
                 <wp:simplePos x="0" y="0"/>
                 <wp:positionH relativeFrom="column">
                   <wp:posOffset>-1318895</wp:posOffset>
@@ -2857,7 +2860,7 @@
         <mc:AlternateContent>
           <mc:Choice Requires="wps">
             <w:drawing>
-              <wp:anchor distT="0" distB="0" distL="114300" distR="114300" simplePos="0" relativeHeight="251715584" behindDoc="0" locked="0" layoutInCell="1" allowOverlap="1" wp14:anchorId="54143639" wp14:editId="235E4C2A">
+              <wp:anchor distT="0" distB="0" distL="114300" distR="114300" simplePos="0" relativeHeight="251715584" behindDoc="0" locked="0" layoutInCell="1" allowOverlap="1" wp14:anchorId="54143639" wp14:editId="017AFA6F">
                 <wp:simplePos x="0" y="0"/>
                 <wp:positionH relativeFrom="column">
                   <wp:posOffset>-2891155</wp:posOffset>
@@ -2955,6 +2958,629 @@
     <w:p/>
     <w:p/>
     <w:p/>
+    <w:p>
+      <w:pPr>
+        <w:pStyle w:val="Heading1"/>
+      </w:pPr>
+      <w:r>
+        <w:lastRenderedPageBreak/>
+        <w:t>Creating Transparency Texture</w:t>
+      </w:r>
+      <w:r>
+        <w:t xml:space="preserve"> for Plants</w:t>
+      </w:r>
+    </w:p>
+    <w:p/>
+    <w:p>
+      <w:r>
+        <w:t xml:space="preserve">Make sure to use 24-bit </w:t>
+      </w:r>
+      <w:proofErr w:type="spellStart"/>
+      <w:r>
+        <w:t>png</w:t>
+      </w:r>
+      <w:proofErr w:type="spellEnd"/>
+      <w:r>
+        <w:t xml:space="preserve"> image as texture with transparency</w:t>
+      </w:r>
+      <w:r>
+        <w:t>. Set Alpha 1 in Textures and 0 in Materials</w:t>
+      </w:r>
+    </w:p>
+    <w:p>
+      <w:r>
+        <w:rPr>
+          <w:noProof/>
+          <w:lang w:eastAsia="en-US"/>
+        </w:rPr>
+        <mc:AlternateContent>
+          <mc:Choice Requires="wps">
+            <w:drawing>
+              <wp:anchor distT="0" distB="0" distL="114300" distR="114300" simplePos="0" relativeHeight="251722752" behindDoc="0" locked="0" layoutInCell="1" allowOverlap="1" wp14:anchorId="69D91A84" wp14:editId="70F2F4D3">
+                <wp:simplePos x="0" y="0"/>
+                <wp:positionH relativeFrom="column">
+                  <wp:posOffset>2798787</wp:posOffset>
+                </wp:positionH>
+                <wp:positionV relativeFrom="paragraph">
+                  <wp:posOffset>175113</wp:posOffset>
+                </wp:positionV>
+                <wp:extent cx="12700" cy="285115"/>
+                <wp:effectExtent l="127000" t="25400" r="88900" b="95885"/>
+                <wp:wrapNone/>
+                <wp:docPr id="36" name="Straight Arrow Connector 36"/>
+                <wp:cNvGraphicFramePr/>
+                <a:graphic xmlns:a="http://schemas.openxmlformats.org/drawingml/2006/main">
+                  <a:graphicData uri="http://schemas.microsoft.com/office/word/2010/wordprocessingShape">
+                    <wps:wsp>
+                      <wps:cNvCnPr/>
+                      <wps:spPr>
+                        <a:xfrm flipH="1">
+                          <a:off x="0" y="0"/>
+                          <a:ext cx="12700" cy="285115"/>
+                        </a:xfrm>
+                        <a:prstGeom prst="straightConnector1">
+                          <a:avLst/>
+                        </a:prstGeom>
+                        <a:ln w="28575" cmpd="sng">
+                          <a:solidFill>
+                            <a:srgbClr val="FF0000"/>
+                          </a:solidFill>
+                          <a:tailEnd type="arrow"/>
+                        </a:ln>
+                      </wps:spPr>
+                      <wps:style>
+                        <a:lnRef idx="2">
+                          <a:schemeClr val="accent1"/>
+                        </a:lnRef>
+                        <a:fillRef idx="0">
+                          <a:schemeClr val="accent1"/>
+                        </a:fillRef>
+                        <a:effectRef idx="1">
+                          <a:schemeClr val="accent1"/>
+                        </a:effectRef>
+                        <a:fontRef idx="minor">
+                          <a:schemeClr val="tx1"/>
+                        </a:fontRef>
+                      </wps:style>
+                      <wps:bodyPr/>
+                    </wps:wsp>
+                  </a:graphicData>
+                </a:graphic>
+                <wp14:sizeRelH relativeFrom="margin">
+                  <wp14:pctWidth>0</wp14:pctWidth>
+                </wp14:sizeRelH>
+                <wp14:sizeRelV relativeFrom="margin">
+                  <wp14:pctHeight>0</wp14:pctHeight>
+                </wp14:sizeRelV>
+              </wp:anchor>
+            </w:drawing>
+          </mc:Choice>
+          <mc:Fallback>
+            <w:pict>
+              <v:shape id="Straight Arrow Connector 36" o:spid="_x0000_s1026" type="#_x0000_t32" style="position:absolute;margin-left:220.4pt;margin-top:13.8pt;width:1pt;height:22.45pt;flip:x;z-index:251722752;visibility:visible;mso-wrap-style:square;mso-width-percent:0;mso-height-percent:0;mso-wrap-distance-left:9pt;mso-wrap-distance-top:0;mso-wrap-distance-right:9pt;mso-wrap-distance-bottom:0;mso-position-horizontal:absolute;mso-position-horizontal-relative:text;mso-position-vertical:absolute;mso-position-vertical-relative:text;mso-width-percent:0;mso-height-percent:0;mso-width-relative:margin;mso-height-relative:margin" o:gfxdata="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" strokecolor="red" strokeweight="2.25pt">
+                <v:stroke endarrow="open"/>
+                <v:shadow on="t" opacity="24903f" mv:blur="40000f" origin=",.5" offset="0,20000emu"/>
+              </v:shape>
+            </w:pict>
+          </mc:Fallback>
+        </mc:AlternateContent>
+      </w:r>
+    </w:p>
+    <w:p>
+      <w:bookmarkStart w:id="0" w:name="_GoBack"/>
+      <w:r>
+        <w:rPr>
+          <w:noProof/>
+          <w:lang w:eastAsia="en-US"/>
+        </w:rPr>
+        <w:drawing>
+          <wp:anchor distT="0" distB="0" distL="114300" distR="114300" simplePos="0" relativeHeight="251720704" behindDoc="0" locked="0" layoutInCell="1" allowOverlap="1" wp14:anchorId="64AD880C" wp14:editId="37BA3CAE">
+            <wp:simplePos x="0" y="0"/>
+            <wp:positionH relativeFrom="column">
+              <wp:posOffset>-301625</wp:posOffset>
+            </wp:positionH>
+            <wp:positionV relativeFrom="paragraph">
+              <wp:posOffset>135255</wp:posOffset>
+            </wp:positionV>
+            <wp:extent cx="3352800" cy="2641600"/>
+            <wp:effectExtent l="0" t="0" r="0" b="0"/>
+            <wp:wrapTight wrapText="bothSides">
+              <wp:wrapPolygon edited="0">
+                <wp:start x="0" y="0"/>
+                <wp:lineTo x="0" y="21392"/>
+                <wp:lineTo x="21436" y="21392"/>
+                <wp:lineTo x="21436" y="0"/>
+                <wp:lineTo x="0" y="0"/>
+              </wp:wrapPolygon>
+            </wp:wrapTight>
+            <wp:docPr id="34" name="Picture 34" descr="SSD:Users:dmytro:Desktop:Screen Shot 2014-08-09 at 1.33.50 PM.png"/>
+            <wp:cNvGraphicFramePr>
+              <a:graphicFrameLocks xmlns:a="http://schemas.openxmlformats.org/drawingml/2006/main" noChangeAspect="1"/>
+            </wp:cNvGraphicFramePr>
+            <a:graphic xmlns:a="http://schemas.openxmlformats.org/drawingml/2006/main">
+              <a:graphicData uri="http://schemas.openxmlformats.org/drawingml/2006/picture">
+                <pic:pic xmlns:pic="http://schemas.openxmlformats.org/drawingml/2006/picture">
+                  <pic:nvPicPr>
+                    <pic:cNvPr id="0" name="Picture 1" descr="SSD:Users:dmytro:Desktop:Screen Shot 2014-08-09 at 1.33.50 PM.png"/>
+                    <pic:cNvPicPr>
+                      <a:picLocks noChangeAspect="1" noChangeArrowheads="1"/>
+                    </pic:cNvPicPr>
+                  </pic:nvPicPr>
+                  <pic:blipFill>
+                    <a:blip r:embed="rId15">
+                      <a:extLst>
+                        <a:ext uri="{28A0092B-C50C-407E-A947-70E740481C1C}">
+                          <a14:useLocalDpi xmlns:a14="http://schemas.microsoft.com/office/drawing/2010/main"/>
+                        </a:ext>
+                      </a:extLst>
+                    </a:blip>
+                    <a:srcRect/>
+                    <a:stretch>
+                      <a:fillRect/>
+                    </a:stretch>
+                  </pic:blipFill>
+                  <pic:spPr bwMode="auto">
+                    <a:xfrm>
+                      <a:off x="0" y="0"/>
+                      <a:ext cx="3352800" cy="2641600"/>
+                    </a:xfrm>
+                    <a:prstGeom prst="rect">
+                      <a:avLst/>
+                    </a:prstGeom>
+                    <a:noFill/>
+                    <a:ln>
+                      <a:noFill/>
+                    </a:ln>
+                    <a:extLst>
+                      <a:ext uri="{FAA26D3D-D897-4be2-8F04-BA451C77F1D7}">
+                        <ma14:placeholderFlag xmlns:ma14="http://schemas.microsoft.com/office/mac/drawingml/2011/main"/>
+                      </a:ext>
+                    </a:extLst>
+                  </pic:spPr>
+                </pic:pic>
+              </a:graphicData>
+            </a:graphic>
+            <wp14:sizeRelH relativeFrom="page">
+              <wp14:pctWidth>0</wp14:pctWidth>
+            </wp14:sizeRelH>
+            <wp14:sizeRelV relativeFrom="page">
+              <wp14:pctHeight>0</wp14:pctHeight>
+            </wp14:sizeRelV>
+          </wp:anchor>
+        </w:drawing>
+      </w:r>
+      <w:bookmarkEnd w:id="0"/>
+    </w:p>
+    <w:p/>
+    <w:p/>
+    <w:p/>
+    <w:p>
+      <w:r>
+        <w:rPr>
+          <w:noProof/>
+          <w:lang w:eastAsia="en-US"/>
+        </w:rPr>
+        <w:drawing>
+          <wp:anchor distT="0" distB="0" distL="114300" distR="114300" simplePos="0" relativeHeight="251719680" behindDoc="0" locked="0" layoutInCell="1" allowOverlap="1" wp14:anchorId="33BDDCFF" wp14:editId="624EE912">
+            <wp:simplePos x="0" y="0"/>
+            <wp:positionH relativeFrom="column">
+              <wp:posOffset>-846455</wp:posOffset>
+            </wp:positionH>
+            <wp:positionV relativeFrom="paragraph">
+              <wp:posOffset>633095</wp:posOffset>
+            </wp:positionV>
+            <wp:extent cx="3670300" cy="3575050"/>
+            <wp:effectExtent l="0" t="0" r="12700" b="6350"/>
+            <wp:wrapTight wrapText="bothSides">
+              <wp:wrapPolygon edited="0">
+                <wp:start x="0" y="0"/>
+                <wp:lineTo x="0" y="21485"/>
+                <wp:lineTo x="21525" y="21485"/>
+                <wp:lineTo x="21525" y="0"/>
+                <wp:lineTo x="0" y="0"/>
+              </wp:wrapPolygon>
+            </wp:wrapTight>
+            <wp:docPr id="35" name="Picture 35" descr="SSD:Users:dmytro:Desktop:Screen Shot 2014-08-09 at 1.34.45 PM.png"/>
+            <wp:cNvGraphicFramePr>
+              <a:graphicFrameLocks xmlns:a="http://schemas.openxmlformats.org/drawingml/2006/main" noChangeAspect="1"/>
+            </wp:cNvGraphicFramePr>
+            <a:graphic xmlns:a="http://schemas.openxmlformats.org/drawingml/2006/main">
+              <a:graphicData uri="http://schemas.openxmlformats.org/drawingml/2006/picture">
+                <pic:pic xmlns:pic="http://schemas.openxmlformats.org/drawingml/2006/picture">
+                  <pic:nvPicPr>
+                    <pic:cNvPr id="0" name="Picture 2" descr="SSD:Users:dmytro:Desktop:Screen Shot 2014-08-09 at 1.34.45 PM.png"/>
+                    <pic:cNvPicPr>
+                      <a:picLocks noChangeAspect="1" noChangeArrowheads="1"/>
+                    </pic:cNvPicPr>
+                  </pic:nvPicPr>
+                  <pic:blipFill>
+                    <a:blip r:embed="rId16">
+                      <a:extLst>
+                        <a:ext uri="{28A0092B-C50C-407E-A947-70E740481C1C}">
+                          <a14:useLocalDpi xmlns:a14="http://schemas.microsoft.com/office/drawing/2010/main"/>
+                        </a:ext>
+                      </a:extLst>
+                    </a:blip>
+                    <a:srcRect/>
+                    <a:stretch>
+                      <a:fillRect/>
+                    </a:stretch>
+                  </pic:blipFill>
+                  <pic:spPr bwMode="auto">
+                    <a:xfrm>
+                      <a:off x="0" y="0"/>
+                      <a:ext cx="3670300" cy="3575050"/>
+                    </a:xfrm>
+                    <a:prstGeom prst="rect">
+                      <a:avLst/>
+                    </a:prstGeom>
+                    <a:noFill/>
+                    <a:ln>
+                      <a:noFill/>
+                    </a:ln>
+                    <a:extLst>
+                      <a:ext uri="{FAA26D3D-D897-4be2-8F04-BA451C77F1D7}">
+                        <ma14:placeholderFlag xmlns:ma14="http://schemas.microsoft.com/office/mac/drawingml/2011/main"/>
+                      </a:ext>
+                    </a:extLst>
+                  </pic:spPr>
+                </pic:pic>
+              </a:graphicData>
+            </a:graphic>
+            <wp14:sizeRelH relativeFrom="page">
+              <wp14:pctWidth>0</wp14:pctWidth>
+            </wp14:sizeRelH>
+            <wp14:sizeRelV relativeFrom="page">
+              <wp14:pctHeight>0</wp14:pctHeight>
+            </wp14:sizeRelV>
+          </wp:anchor>
+        </w:drawing>
+      </w:r>
+    </w:p>
+    <w:p>
+      <w:r>
+        <w:rPr>
+          <w:noProof/>
+          <w:lang w:eastAsia="en-US"/>
+        </w:rPr>
+        <mc:AlternateContent>
+          <mc:Choice Requires="wps">
+            <w:drawing>
+              <wp:anchor distT="0" distB="0" distL="114300" distR="114300" simplePos="0" relativeHeight="251730944" behindDoc="0" locked="0" layoutInCell="1" allowOverlap="1" wp14:anchorId="1E0E668E" wp14:editId="109D4B6C">
+                <wp:simplePos x="0" y="0"/>
+                <wp:positionH relativeFrom="column">
+                  <wp:posOffset>-1823085</wp:posOffset>
+                </wp:positionH>
+                <wp:positionV relativeFrom="paragraph">
+                  <wp:posOffset>285750</wp:posOffset>
+                </wp:positionV>
+                <wp:extent cx="853440" cy="238125"/>
+                <wp:effectExtent l="76200" t="50800" r="10160" b="92075"/>
+                <wp:wrapThrough wrapText="bothSides">
+                  <wp:wrapPolygon edited="0">
+                    <wp:start x="2571" y="-4608"/>
+                    <wp:lineTo x="-1929" y="-2304"/>
+                    <wp:lineTo x="-1929" y="18432"/>
+                    <wp:lineTo x="3214" y="27648"/>
+                    <wp:lineTo x="18000" y="27648"/>
+                    <wp:lineTo x="21214" y="11520"/>
+                    <wp:lineTo x="21214" y="-2304"/>
+                    <wp:lineTo x="18643" y="-4608"/>
+                    <wp:lineTo x="2571" y="-4608"/>
+                  </wp:wrapPolygon>
+                </wp:wrapThrough>
+                <wp:docPr id="41" name="Oval 41"/>
+                <wp:cNvGraphicFramePr/>
+                <a:graphic xmlns:a="http://schemas.openxmlformats.org/drawingml/2006/main">
+                  <a:graphicData uri="http://schemas.microsoft.com/office/word/2010/wordprocessingShape">
+                    <wps:wsp>
+                      <wps:cNvSpPr/>
+                      <wps:spPr>
+                        <a:xfrm>
+                          <a:off x="0" y="0"/>
+                          <a:ext cx="853440" cy="238125"/>
+                        </a:xfrm>
+                        <a:prstGeom prst="ellipse">
+                          <a:avLst/>
+                        </a:prstGeom>
+                        <a:noFill/>
+                        <a:ln w="38100" cmpd="sng">
+                          <a:solidFill>
+                            <a:srgbClr val="FF0000"/>
+                          </a:solidFill>
+                        </a:ln>
+                      </wps:spPr>
+                      <wps:style>
+                        <a:lnRef idx="1">
+                          <a:schemeClr val="accent1"/>
+                        </a:lnRef>
+                        <a:fillRef idx="3">
+                          <a:schemeClr val="accent1"/>
+                        </a:fillRef>
+                        <a:effectRef idx="2">
+                          <a:schemeClr val="accent1"/>
+                        </a:effectRef>
+                        <a:fontRef idx="minor">
+                          <a:schemeClr val="lt1"/>
+                        </a:fontRef>
+                      </wps:style>
+                      <wps:bodyPr rot="0" spcFirstLastPara="0" vertOverflow="overflow" horzOverflow="overflow" vert="horz" wrap="square" lIns="91440" tIns="45720" rIns="91440" bIns="45720" numCol="1" spcCol="0" rtlCol="0" fromWordArt="0" anchor="ctr" anchorCtr="0" forceAA="0" compatLnSpc="1">
+                        <a:prstTxWarp prst="textNoShape">
+                          <a:avLst/>
+                        </a:prstTxWarp>
+                        <a:noAutofit/>
+                      </wps:bodyPr>
+                    </wps:wsp>
+                  </a:graphicData>
+                </a:graphic>
+                <wp14:sizeRelH relativeFrom="margin">
+                  <wp14:pctWidth>0</wp14:pctWidth>
+                </wp14:sizeRelH>
+                <wp14:sizeRelV relativeFrom="margin">
+                  <wp14:pctHeight>0</wp14:pctHeight>
+                </wp14:sizeRelV>
+              </wp:anchor>
+            </w:drawing>
+          </mc:Choice>
+          <mc:Fallback>
+            <w:pict>
+              <v:oval id="Oval 41" o:spid="_x0000_s1026" style="position:absolute;margin-left:-143.5pt;margin-top:22.5pt;width:67.2pt;height:18.75pt;z-index:251730944;visibility:visible;mso-wrap-style:square;mso-width-percent:0;mso-height-percent:0;mso-wrap-distance-left:9pt;mso-wrap-distance-top:0;mso-wrap-distance-right:9pt;mso-wrap-distance-bottom:0;mso-position-horizontal:absolute;mso-position-horizontal-relative:text;mso-position-vertical:absolute;mso-position-vertical-relative:text;mso-width-percent:0;mso-height-percent:0;mso-width-relative:margin;mso-height-relative:margin;v-text-anchor:middle" o:gfxdata="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" filled="f" strokecolor="red" strokeweight="3pt">
+                <v:shadow on="t" opacity="22937f" mv:blur="40000f" origin=",.5" offset="0,23000emu"/>
+                <w10:wrap type="through"/>
+              </v:oval>
+            </w:pict>
+          </mc:Fallback>
+        </mc:AlternateContent>
+      </w:r>
+      <w:r>
+        <w:rPr>
+          <w:noProof/>
+          <w:lang w:eastAsia="en-US"/>
+        </w:rPr>
+        <mc:AlternateContent>
+          <mc:Choice Requires="wps">
+            <w:drawing>
+              <wp:anchor distT="0" distB="0" distL="114300" distR="114300" simplePos="0" relativeHeight="251726848" behindDoc="0" locked="0" layoutInCell="1" allowOverlap="1" wp14:anchorId="1CC4D0A0" wp14:editId="0EC9E8A4">
+                <wp:simplePos x="0" y="0"/>
+                <wp:positionH relativeFrom="column">
+                  <wp:posOffset>444500</wp:posOffset>
+                </wp:positionH>
+                <wp:positionV relativeFrom="paragraph">
+                  <wp:posOffset>3156585</wp:posOffset>
+                </wp:positionV>
+                <wp:extent cx="218440" cy="4445"/>
+                <wp:effectExtent l="0" t="101600" r="35560" b="173355"/>
+                <wp:wrapNone/>
+                <wp:docPr id="38" name="Straight Arrow Connector 38"/>
+                <wp:cNvGraphicFramePr/>
+                <a:graphic xmlns:a="http://schemas.openxmlformats.org/drawingml/2006/main">
+                  <a:graphicData uri="http://schemas.microsoft.com/office/word/2010/wordprocessingShape">
+                    <wps:wsp>
+                      <wps:cNvCnPr/>
+                      <wps:spPr>
+                        <a:xfrm flipV="1">
+                          <a:off x="0" y="0"/>
+                          <a:ext cx="218440" cy="4445"/>
+                        </a:xfrm>
+                        <a:prstGeom prst="straightConnector1">
+                          <a:avLst/>
+                        </a:prstGeom>
+                        <a:ln w="28575" cmpd="sng">
+                          <a:solidFill>
+                            <a:srgbClr val="FF0000"/>
+                          </a:solidFill>
+                          <a:tailEnd type="arrow"/>
+                        </a:ln>
+                      </wps:spPr>
+                      <wps:style>
+                        <a:lnRef idx="2">
+                          <a:schemeClr val="accent1"/>
+                        </a:lnRef>
+                        <a:fillRef idx="0">
+                          <a:schemeClr val="accent1"/>
+                        </a:fillRef>
+                        <a:effectRef idx="1">
+                          <a:schemeClr val="accent1"/>
+                        </a:effectRef>
+                        <a:fontRef idx="minor">
+                          <a:schemeClr val="tx1"/>
+                        </a:fontRef>
+                      </wps:style>
+                      <wps:bodyPr/>
+                    </wps:wsp>
+                  </a:graphicData>
+                </a:graphic>
+                <wp14:sizeRelH relativeFrom="margin">
+                  <wp14:pctWidth>0</wp14:pctWidth>
+                </wp14:sizeRelH>
+                <wp14:sizeRelV relativeFrom="margin">
+                  <wp14:pctHeight>0</wp14:pctHeight>
+                </wp14:sizeRelV>
+              </wp:anchor>
+            </w:drawing>
+          </mc:Choice>
+          <mc:Fallback>
+            <w:pict>
+              <v:shape id="Straight Arrow Connector 38" o:spid="_x0000_s1026" type="#_x0000_t32" style="position:absolute;margin-left:35pt;margin-top:248.55pt;width:17.2pt;height:.35pt;flip:y;z-index:251726848;visibility:visible;mso-wrap-style:square;mso-width-percent:0;mso-height-percent:0;mso-wrap-distance-left:9pt;mso-wrap-distance-top:0;mso-wrap-distance-right:9pt;mso-wrap-distance-bottom:0;mso-position-horizontal:absolute;mso-position-horizontal-relative:text;mso-position-vertical:absolute;mso-position-vertical-relative:text;mso-width-percent:0;mso-height-percent:0;mso-width-relative:margin;mso-height-relative:margin" o:gfxdata="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" strokecolor="red" strokeweight="2.25pt">
+                <v:stroke endarrow="open"/>
+                <v:shadow on="t" opacity="24903f" mv:blur="40000f" origin=",.5" offset="0,20000emu"/>
+              </v:shape>
+            </w:pict>
+          </mc:Fallback>
+        </mc:AlternateContent>
+      </w:r>
+      <w:r>
+        <w:rPr>
+          <w:noProof/>
+          <w:lang w:eastAsia="en-US"/>
+        </w:rPr>
+        <mc:AlternateContent>
+          <mc:Choice Requires="wps">
+            <w:drawing>
+              <wp:anchor distT="0" distB="0" distL="114300" distR="114300" simplePos="0" relativeHeight="251728896" behindDoc="0" locked="0" layoutInCell="1" allowOverlap="1" wp14:anchorId="65E4BBAF" wp14:editId="0E89C302">
+                <wp:simplePos x="0" y="0"/>
+                <wp:positionH relativeFrom="column">
+                  <wp:posOffset>339090</wp:posOffset>
+                </wp:positionH>
+                <wp:positionV relativeFrom="paragraph">
+                  <wp:posOffset>3411220</wp:posOffset>
+                </wp:positionV>
+                <wp:extent cx="1518285" cy="190500"/>
+                <wp:effectExtent l="76200" t="50800" r="5715" b="114300"/>
+                <wp:wrapThrough wrapText="bothSides">
+                  <wp:wrapPolygon edited="0">
+                    <wp:start x="2891" y="-5760"/>
+                    <wp:lineTo x="-1084" y="-2880"/>
+                    <wp:lineTo x="-1084" y="20160"/>
+                    <wp:lineTo x="3614" y="31680"/>
+                    <wp:lineTo x="17706" y="31680"/>
+                    <wp:lineTo x="21320" y="14400"/>
+                    <wp:lineTo x="21320" y="-2880"/>
+                    <wp:lineTo x="18429" y="-5760"/>
+                    <wp:lineTo x="2891" y="-5760"/>
+                  </wp:wrapPolygon>
+                </wp:wrapThrough>
+                <wp:docPr id="40" name="Oval 40"/>
+                <wp:cNvGraphicFramePr/>
+                <a:graphic xmlns:a="http://schemas.openxmlformats.org/drawingml/2006/main">
+                  <a:graphicData uri="http://schemas.microsoft.com/office/word/2010/wordprocessingShape">
+                    <wps:wsp>
+                      <wps:cNvSpPr/>
+                      <wps:spPr>
+                        <a:xfrm>
+                          <a:off x="0" y="0"/>
+                          <a:ext cx="1518285" cy="190500"/>
+                        </a:xfrm>
+                        <a:prstGeom prst="ellipse">
+                          <a:avLst/>
+                        </a:prstGeom>
+                        <a:noFill/>
+                        <a:ln w="38100" cmpd="sng">
+                          <a:solidFill>
+                            <a:srgbClr val="FF0000"/>
+                          </a:solidFill>
+                        </a:ln>
+                      </wps:spPr>
+                      <wps:style>
+                        <a:lnRef idx="1">
+                          <a:schemeClr val="accent1"/>
+                        </a:lnRef>
+                        <a:fillRef idx="3">
+                          <a:schemeClr val="accent1"/>
+                        </a:fillRef>
+                        <a:effectRef idx="2">
+                          <a:schemeClr val="accent1"/>
+                        </a:effectRef>
+                        <a:fontRef idx="minor">
+                          <a:schemeClr val="lt1"/>
+                        </a:fontRef>
+                      </wps:style>
+                      <wps:bodyPr rot="0" spcFirstLastPara="0" vertOverflow="overflow" horzOverflow="overflow" vert="horz" wrap="square" lIns="91440" tIns="45720" rIns="91440" bIns="45720" numCol="1" spcCol="0" rtlCol="0" fromWordArt="0" anchor="ctr" anchorCtr="0" forceAA="0" compatLnSpc="1">
+                        <a:prstTxWarp prst="textNoShape">
+                          <a:avLst/>
+                        </a:prstTxWarp>
+                        <a:noAutofit/>
+                      </wps:bodyPr>
+                    </wps:wsp>
+                  </a:graphicData>
+                </a:graphic>
+                <wp14:sizeRelH relativeFrom="margin">
+                  <wp14:pctWidth>0</wp14:pctWidth>
+                </wp14:sizeRelH>
+                <wp14:sizeRelV relativeFrom="margin">
+                  <wp14:pctHeight>0</wp14:pctHeight>
+                </wp14:sizeRelV>
+              </wp:anchor>
+            </w:drawing>
+          </mc:Choice>
+          <mc:Fallback>
+            <w:pict>
+              <v:oval id="Oval 40" o:spid="_x0000_s1026" style="position:absolute;margin-left:26.7pt;margin-top:268.6pt;width:119.55pt;height:15pt;z-index:251728896;visibility:visible;mso-wrap-style:square;mso-width-percent:0;mso-height-percent:0;mso-wrap-distance-left:9pt;mso-wrap-distance-top:0;mso-wrap-distance-right:9pt;mso-wrap-distance-bottom:0;mso-position-horizontal:absolute;mso-position-horizontal-relative:text;mso-position-vertical:absolute;mso-position-vertical-relative:text;mso-width-percent:0;mso-height-percent:0;mso-width-relative:margin;mso-height-relative:margin;v-text-anchor:middle" o:gfxdata="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" filled="f" strokecolor="red" strokeweight="3pt">
+                <v:shadow on="t" opacity="22937f" mv:blur="40000f" origin=",.5" offset="0,23000emu"/>
+                <w10:wrap type="through"/>
+              </v:oval>
+            </w:pict>
+          </mc:Fallback>
+        </mc:AlternateContent>
+      </w:r>
+      <w:r>
+        <w:rPr>
+          <w:noProof/>
+          <w:lang w:eastAsia="en-US"/>
+        </w:rPr>
+        <mc:AlternateContent>
+          <mc:Choice Requires="wps">
+            <w:drawing>
+              <wp:anchor distT="0" distB="0" distL="114300" distR="114300" simplePos="0" relativeHeight="251724800" behindDoc="0" locked="0" layoutInCell="1" allowOverlap="1" wp14:anchorId="3968E41B" wp14:editId="19141695">
+                <wp:simplePos x="0" y="0"/>
+                <wp:positionH relativeFrom="column">
+                  <wp:posOffset>1978025</wp:posOffset>
+                </wp:positionH>
+                <wp:positionV relativeFrom="paragraph">
+                  <wp:posOffset>44450</wp:posOffset>
+                </wp:positionV>
+                <wp:extent cx="12700" cy="285115"/>
+                <wp:effectExtent l="127000" t="25400" r="88900" b="95885"/>
+                <wp:wrapNone/>
+                <wp:docPr id="37" name="Straight Arrow Connector 37"/>
+                <wp:cNvGraphicFramePr/>
+                <a:graphic xmlns:a="http://schemas.openxmlformats.org/drawingml/2006/main">
+                  <a:graphicData uri="http://schemas.microsoft.com/office/word/2010/wordprocessingShape">
+                    <wps:wsp>
+                      <wps:cNvCnPr/>
+                      <wps:spPr>
+                        <a:xfrm flipH="1">
+                          <a:off x="0" y="0"/>
+                          <a:ext cx="12700" cy="285115"/>
+                        </a:xfrm>
+                        <a:prstGeom prst="straightConnector1">
+                          <a:avLst/>
+                        </a:prstGeom>
+                        <a:ln w="28575" cmpd="sng">
+                          <a:solidFill>
+                            <a:srgbClr val="FF0000"/>
+                          </a:solidFill>
+                          <a:tailEnd type="arrow"/>
+                        </a:ln>
+                      </wps:spPr>
+                      <wps:style>
+                        <a:lnRef idx="2">
+                          <a:schemeClr val="accent1"/>
+                        </a:lnRef>
+                        <a:fillRef idx="0">
+                          <a:schemeClr val="accent1"/>
+                        </a:fillRef>
+                        <a:effectRef idx="1">
+                          <a:schemeClr val="accent1"/>
+                        </a:effectRef>
+                        <a:fontRef idx="minor">
+                          <a:schemeClr val="tx1"/>
+                        </a:fontRef>
+                      </wps:style>
+                      <wps:bodyPr/>
+                    </wps:wsp>
+                  </a:graphicData>
+                </a:graphic>
+                <wp14:sizeRelH relativeFrom="margin">
+                  <wp14:pctWidth>0</wp14:pctWidth>
+                </wp14:sizeRelH>
+                <wp14:sizeRelV relativeFrom="margin">
+                  <wp14:pctHeight>0</wp14:pctHeight>
+                </wp14:sizeRelV>
+              </wp:anchor>
+            </w:drawing>
+          </mc:Choice>
+          <mc:Fallback>
+            <w:pict>
+              <v:shape id="Straight Arrow Connector 37" o:spid="_x0000_s1026" type="#_x0000_t32" style="position:absolute;margin-left:155.75pt;margin-top:3.5pt;width:1pt;height:22.45pt;flip:x;z-index:251724800;visibility:visible;mso-wrap-style:square;mso-width-percent:0;mso-height-percent:0;mso-wrap-distance-left:9pt;mso-wrap-distance-top:0;mso-wrap-distance-right:9pt;mso-wrap-distance-bottom:0;mso-position-horizontal:absolute;mso-position-horizontal-relative:text;mso-position-vertical:absolute;mso-position-vertical-relative:text;mso-width-percent:0;mso-height-percent:0;mso-width-relative:margin;mso-height-relative:margin" o:gfxdata="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" strokecolor="red" strokeweight="2.25pt">
+                <v:stroke endarrow="open"/>
+                <v:shadow on="t" opacity="24903f" mv:blur="40000f" origin=",.5" offset="0,20000emu"/>
+              </v:shape>
+            </w:pict>
+          </mc:Fallback>
+        </mc:AlternateContent>
+      </w:r>
+    </w:p>
     <w:sectPr>
       <w:pgSz w:w="12240" w:h="15840"/>
       <w:pgMar w:top="1440" w:right="1800" w:bottom="1440" w:left="1800" w:header="708" w:footer="708" w:gutter="0"/>
@@ -3803,7 +4429,7 @@
 </file>
 
 <file path=customXml/itemProps1.xml><?xml version="1.0" encoding="utf-8"?>
-<ds:datastoreItem xmlns:ds="http://schemas.openxmlformats.org/officeDocument/2006/customXml" ds:itemID="{FF950824-BDD5-DE45-A93C-3A91A7C9D46E}">
+<ds:datastoreItem xmlns:ds="http://schemas.openxmlformats.org/officeDocument/2006/customXml" ds:itemID="{8CF3094A-5E2F-CA4B-8D3A-A7D83785799A}">
   <ds:schemaRefs>
     <ds:schemaRef ds:uri="http://schemas.openxmlformats.org/officeDocument/2006/bibliography"/>
   </ds:schemaRefs>

</xml_diff>

<commit_message>
object insert location conflict fix
</commit_message>
<xml_diff>
--- a/documentation/Creating 3D Objects.docx
+++ b/documentation/Creating 3D Objects.docx
@@ -255,7 +255,7 @@
                     </pic:cNvPicPr>
                   </pic:nvPicPr>
                   <pic:blipFill>
-                    <a:blip r:embed="rId6">
+                    <a:blip r:embed="rId7">
                       <a:extLst>
                         <a:ext uri="{28A0092B-C50C-407E-A947-70E740481C1C}">
                           <a14:useLocalDpi xmlns:a14="http://schemas.microsoft.com/office/drawing/2010/main"/>
@@ -417,7 +417,7 @@
                     </pic:cNvPicPr>
                   </pic:nvPicPr>
                   <pic:blipFill>
-                    <a:blip r:embed="rId7">
+                    <a:blip r:embed="rId8">
                       <a:extLst>
                         <a:ext uri="{28A0092B-C50C-407E-A947-70E740481C1C}">
                           <a14:useLocalDpi xmlns:a14="http://schemas.microsoft.com/office/drawing/2010/main"/>
@@ -709,7 +709,7 @@
                     </pic:cNvPicPr>
                   </pic:nvPicPr>
                   <pic:blipFill>
-                    <a:blip r:embed="rId8">
+                    <a:blip r:embed="rId9">
                       <a:extLst>
                         <a:ext uri="{28A0092B-C50C-407E-A947-70E740481C1C}">
                           <a14:useLocalDpi xmlns:a14="http://schemas.microsoft.com/office/drawing/2010/main"/>
@@ -891,7 +891,7 @@
                     </pic:cNvPicPr>
                   </pic:nvPicPr>
                   <pic:blipFill>
-                    <a:blip r:embed="rId9">
+                    <a:blip r:embed="rId10">
                       <a:extLst>
                         <a:ext uri="{28A0092B-C50C-407E-A947-70E740481C1C}">
                           <a14:useLocalDpi xmlns:a14="http://schemas.microsoft.com/office/drawing/2010/main"/>
@@ -1292,7 +1292,7 @@
                     </pic:cNvPicPr>
                   </pic:nvPicPr>
                   <pic:blipFill>
-                    <a:blip r:embed="rId10">
+                    <a:blip r:embed="rId11">
                       <a:extLst>
                         <a:ext uri="{28A0092B-C50C-407E-A947-70E740481C1C}">
                           <a14:useLocalDpi xmlns:a14="http://schemas.microsoft.com/office/drawing/2010/main"/>
@@ -1544,7 +1544,7 @@
                     </pic:cNvPicPr>
                   </pic:nvPicPr>
                   <pic:blipFill>
-                    <a:blip r:embed="rId11">
+                    <a:blip r:embed="rId12">
                       <a:extLst>
                         <a:ext uri="{28A0092B-C50C-407E-A947-70E740481C1C}">
                           <a14:useLocalDpi xmlns:a14="http://schemas.microsoft.com/office/drawing/2010/main"/>
@@ -1916,7 +1916,7 @@
                     </pic:cNvPicPr>
                   </pic:nvPicPr>
                   <pic:blipFill>
-                    <a:blip r:embed="rId12">
+                    <a:blip r:embed="rId13">
                       <a:extLst>
                         <a:ext uri="{28A0092B-C50C-407E-A947-70E740481C1C}">
                           <a14:useLocalDpi xmlns:a14="http://schemas.microsoft.com/office/drawing/2010/main"/>
@@ -2076,7 +2076,7 @@
                     </pic:cNvPicPr>
                   </pic:nvPicPr>
                   <pic:blipFill>
-                    <a:blip r:embed="rId13">
+                    <a:blip r:embed="rId14">
                       <a:extLst>
                         <a:ext uri="{28A0092B-C50C-407E-A947-70E740481C1C}">
                           <a14:useLocalDpi xmlns:a14="http://schemas.microsoft.com/office/drawing/2010/main"/>
@@ -2551,7 +2551,7 @@
                     </pic:cNvPicPr>
                   </pic:nvPicPr>
                   <pic:blipFill>
-                    <a:blip r:embed="rId14">
+                    <a:blip r:embed="rId15">
                       <a:extLst>
                         <a:ext uri="{28A0092B-C50C-407E-A947-70E740481C1C}">
                           <a14:useLocalDpi xmlns:a14="http://schemas.microsoft.com/office/drawing/2010/main"/>
@@ -3354,7 +3354,7 @@
                     </pic:cNvPicPr>
                   </pic:nvPicPr>
                   <pic:blipFill>
-                    <a:blip r:embed="rId15">
+                    <a:blip r:embed="rId16">
                       <a:extLst>
                         <a:ext uri="{28A0092B-C50C-407E-A947-70E740481C1C}">
                           <a14:useLocalDpi xmlns:a14="http://schemas.microsoft.com/office/drawing/2010/main"/>
@@ -3435,7 +3435,7 @@
                     </pic:cNvPicPr>
                   </pic:nvPicPr>
                   <pic:blipFill>
-                    <a:blip r:embed="rId16">
+                    <a:blip r:embed="rId17">
                       <a:extLst>
                         <a:ext uri="{28A0092B-C50C-407E-A947-70E740481C1C}">
                           <a14:useLocalDpi xmlns:a14="http://schemas.microsoft.com/office/drawing/2010/main"/>
@@ -3872,8 +3872,6 @@
       </w:r>
     </w:p>
     <w:p>
-      <w:bookmarkStart w:id="0" w:name="_GoBack"/>
-      <w:bookmarkEnd w:id="0"/>
       <w:r>
         <w:rPr>
           <w:noProof/>
@@ -4084,7 +4082,7 @@
                     </pic:cNvPicPr>
                   </pic:nvPicPr>
                   <pic:blipFill>
-                    <a:blip r:embed="rId17">
+                    <a:blip r:embed="rId18">
                       <a:extLst>
                         <a:ext uri="{28A0092B-C50C-407E-A947-70E740481C1C}">
                           <a14:useLocalDpi xmlns:a14="http://schemas.microsoft.com/office/drawing/2010/main" val="0"/>
@@ -4165,7 +4163,7 @@
                     </pic:cNvPicPr>
                   </pic:nvPicPr>
                   <pic:blipFill>
-                    <a:blip r:embed="rId18">
+                    <a:blip r:embed="rId19">
                       <a:extLst>
                         <a:ext uri="{28A0092B-C50C-407E-A947-70E740481C1C}">
                           <a14:useLocalDpi xmlns:a14="http://schemas.microsoft.com/office/drawing/2010/main" val="0"/>
@@ -4246,7 +4244,7 @@
                     </pic:cNvPicPr>
                   </pic:nvPicPr>
                   <pic:blipFill>
-                    <a:blip r:embed="rId19">
+                    <a:blip r:embed="rId20">
                       <a:extLst>
                         <a:ext uri="{28A0092B-C50C-407E-A947-70E740481C1C}">
                           <a14:useLocalDpi xmlns:a14="http://schemas.microsoft.com/office/drawing/2010/main" val="0"/>
@@ -4468,6 +4466,90 @@
     <w:p/>
     <w:p/>
     <w:p/>
+    <w:p>
+      <w:pPr>
+        <w:pStyle w:val="Heading1"/>
+      </w:pPr>
+      <w:r>
+        <w:t>Notes</w:t>
+      </w:r>
+    </w:p>
+    <w:p/>
+    <w:p>
+      <w:pPr>
+        <w:pStyle w:val="ListParagraph"/>
+        <w:numPr>
+          <w:ilvl w:val="0"/>
+          <w:numId w:val="1"/>
+        </w:numPr>
+      </w:pPr>
+      <w:r>
+        <w:t xml:space="preserve">Blender apparently has two types of </w:t>
+      </w:r>
+      <w:r>
+        <w:t>rendering</w:t>
+      </w:r>
+      <w:r>
+        <w:t xml:space="preserve"> systems “Internal” and “Cycles”. Although cycles produces good rendered results - for this project cycles is not good, it takes too long to generate thumbnails and has problems with three.js conversion scripts (missing transparencies)</w:t>
+      </w:r>
+    </w:p>
+    <w:p>
+      <w:pPr>
+        <w:pStyle w:val="ListParagraph"/>
+      </w:pPr>
+    </w:p>
+    <w:p>
+      <w:pPr>
+        <w:pStyle w:val="ListParagraph"/>
+        <w:numPr>
+          <w:ilvl w:val="0"/>
+          <w:numId w:val="1"/>
+        </w:numPr>
+      </w:pPr>
+      <w:r>
+        <w:t>Note that objects that rely on “Particle Engine” in blender will not be converted to three.js therefore you need to convert Particles Modifier into mesh in Blender before export.</w:t>
+      </w:r>
+      <w:r>
+        <w:br/>
+      </w:r>
+    </w:p>
+    <w:p>
+      <w:pPr>
+        <w:pStyle w:val="ListParagraph"/>
+        <w:numPr>
+          <w:ilvl w:val="0"/>
+          <w:numId w:val="1"/>
+        </w:numPr>
+      </w:pPr>
+      <w:r>
+        <w:t>Textures JPG @ 64% quality 512px</w:t>
+      </w:r>
+      <w:r>
+        <w:t xml:space="preserve"> by </w:t>
+      </w:r>
+      <w:r>
+        <w:t>512px are considered high res.</w:t>
+      </w:r>
+      <w:r>
+        <w:t xml:space="preserve"> </w:t>
+      </w:r>
+      <w:r>
+        <w:t>Anything over 512px will be loaded slow online</w:t>
+      </w:r>
+      <w:r>
+        <w:t xml:space="preserve"> and should be checked for final image size (typical max at around 150Kb/texture)</w:t>
+      </w:r>
+      <w:r>
+        <w:br/>
+      </w:r>
+    </w:p>
+    <w:p>
+      <w:pPr>
+        <w:pStyle w:val="ListParagraph"/>
+      </w:pPr>
+      <w:bookmarkStart w:id="0" w:name="_GoBack"/>
+      <w:bookmarkEnd w:id="0"/>
+    </w:p>
     <w:p/>
     <w:sectPr>
       <w:pgSz w:w="12240" w:h="15840"/>
@@ -4476,6 +4558,126 @@
     </w:sectPr>
   </w:body>
 </w:document>
+</file>
+
+<file path=word/numbering.xml><?xml version="1.0" encoding="utf-8"?>
+<w:numbering xmlns:wpc="http://schemas.microsoft.com/office/word/2010/wordprocessingCanvas" xmlns:mo="http://schemas.microsoft.com/office/mac/office/2008/main" xmlns:mc="http://schemas.openxmlformats.org/markup-compatibility/2006" xmlns:mv="urn:schemas-microsoft-com:mac:vml" xmlns:o="urn:schemas-microsoft-com:office:office" xmlns:r="http://schemas.openxmlformats.org/officeDocument/2006/relationships" xmlns:m="http://schemas.openxmlformats.org/officeDocument/2006/math" xmlns:v="urn:schemas-microsoft-com:vml" xmlns:wp14="http://schemas.microsoft.com/office/word/2010/wordprocessingDrawing" xmlns:wp="http://schemas.openxmlformats.org/drawingml/2006/wordprocessingDrawing" xmlns:w10="urn:schemas-microsoft-com:office:word" xmlns:w="http://schemas.openxmlformats.org/wordprocessingml/2006/main" xmlns:w14="http://schemas.microsoft.com/office/word/2010/wordml" xmlns:wpg="http://schemas.microsoft.com/office/word/2010/wordprocessingGroup" xmlns:wpi="http://schemas.microsoft.com/office/word/2010/wordprocessingInk" xmlns:wne="http://schemas.microsoft.com/office/word/2006/wordml" xmlns:wps="http://schemas.microsoft.com/office/word/2010/wordprocessingShape" mc:Ignorable="w14 wp14">
+  <w:abstractNum w:abstractNumId="0">
+    <w:nsid w:val="68512F14"/>
+    <w:multiLevelType w:val="hybridMultilevel"/>
+    <w:tmpl w:val="F82671B6"/>
+    <w:lvl w:ilvl="0" w:tplc="1ABE3992">
+      <w:numFmt w:val="bullet"/>
+      <w:lvlText w:val="-"/>
+      <w:lvlJc w:val="left"/>
+      <w:pPr>
+        <w:ind w:left="720" w:hanging="360"/>
+      </w:pPr>
+      <w:rPr>
+        <w:rFonts w:ascii="Cambria" w:eastAsiaTheme="minorEastAsia" w:hAnsi="Cambria" w:cstheme="minorBidi" w:hint="default"/>
+      </w:rPr>
+    </w:lvl>
+    <w:lvl w:ilvl="1" w:tplc="04090003" w:tentative="1">
+      <w:start w:val="1"/>
+      <w:numFmt w:val="bullet"/>
+      <w:lvlText w:val="o"/>
+      <w:lvlJc w:val="left"/>
+      <w:pPr>
+        <w:ind w:left="1440" w:hanging="360"/>
+      </w:pPr>
+      <w:rPr>
+        <w:rFonts w:ascii="Courier New" w:hAnsi="Courier New" w:hint="default"/>
+      </w:rPr>
+    </w:lvl>
+    <w:lvl w:ilvl="2" w:tplc="04090005" w:tentative="1">
+      <w:start w:val="1"/>
+      <w:numFmt w:val="bullet"/>
+      <w:lvlText w:val=""/>
+      <w:lvlJc w:val="left"/>
+      <w:pPr>
+        <w:ind w:left="2160" w:hanging="360"/>
+      </w:pPr>
+      <w:rPr>
+        <w:rFonts w:ascii="Wingdings" w:hAnsi="Wingdings" w:hint="default"/>
+      </w:rPr>
+    </w:lvl>
+    <w:lvl w:ilvl="3" w:tplc="04090001" w:tentative="1">
+      <w:start w:val="1"/>
+      <w:numFmt w:val="bullet"/>
+      <w:lvlText w:val=""/>
+      <w:lvlJc w:val="left"/>
+      <w:pPr>
+        <w:ind w:left="2880" w:hanging="360"/>
+      </w:pPr>
+      <w:rPr>
+        <w:rFonts w:ascii="Symbol" w:hAnsi="Symbol" w:hint="default"/>
+      </w:rPr>
+    </w:lvl>
+    <w:lvl w:ilvl="4" w:tplc="04090003" w:tentative="1">
+      <w:start w:val="1"/>
+      <w:numFmt w:val="bullet"/>
+      <w:lvlText w:val="o"/>
+      <w:lvlJc w:val="left"/>
+      <w:pPr>
+        <w:ind w:left="3600" w:hanging="360"/>
+      </w:pPr>
+      <w:rPr>
+        <w:rFonts w:ascii="Courier New" w:hAnsi="Courier New" w:hint="default"/>
+      </w:rPr>
+    </w:lvl>
+    <w:lvl w:ilvl="5" w:tplc="04090005" w:tentative="1">
+      <w:start w:val="1"/>
+      <w:numFmt w:val="bullet"/>
+      <w:lvlText w:val=""/>
+      <w:lvlJc w:val="left"/>
+      <w:pPr>
+        <w:ind w:left="4320" w:hanging="360"/>
+      </w:pPr>
+      <w:rPr>
+        <w:rFonts w:ascii="Wingdings" w:hAnsi="Wingdings" w:hint="default"/>
+      </w:rPr>
+    </w:lvl>
+    <w:lvl w:ilvl="6" w:tplc="04090001" w:tentative="1">
+      <w:start w:val="1"/>
+      <w:numFmt w:val="bullet"/>
+      <w:lvlText w:val=""/>
+      <w:lvlJc w:val="left"/>
+      <w:pPr>
+        <w:ind w:left="5040" w:hanging="360"/>
+      </w:pPr>
+      <w:rPr>
+        <w:rFonts w:ascii="Symbol" w:hAnsi="Symbol" w:hint="default"/>
+      </w:rPr>
+    </w:lvl>
+    <w:lvl w:ilvl="7" w:tplc="04090003" w:tentative="1">
+      <w:start w:val="1"/>
+      <w:numFmt w:val="bullet"/>
+      <w:lvlText w:val="o"/>
+      <w:lvlJc w:val="left"/>
+      <w:pPr>
+        <w:ind w:left="5760" w:hanging="360"/>
+      </w:pPr>
+      <w:rPr>
+        <w:rFonts w:ascii="Courier New" w:hAnsi="Courier New" w:hint="default"/>
+      </w:rPr>
+    </w:lvl>
+    <w:lvl w:ilvl="8" w:tplc="04090005" w:tentative="1">
+      <w:start w:val="1"/>
+      <w:numFmt w:val="bullet"/>
+      <w:lvlText w:val=""/>
+      <w:lvlJc w:val="left"/>
+      <w:pPr>
+        <w:ind w:left="6480" w:hanging="360"/>
+      </w:pPr>
+      <w:rPr>
+        <w:rFonts w:ascii="Wingdings" w:hAnsi="Wingdings" w:hint="default"/>
+      </w:rPr>
+    </w:lvl>
+  </w:abstractNum>
+  <w:num w:numId="1">
+    <w:abstractNumId w:val="0"/>
+  </w:num>
+</w:numbering>
 </file>
 
 <file path=word/styles.xml><?xml version="1.0" encoding="utf-8"?>
@@ -4732,6 +4934,17 @@
       <w:sz w:val="32"/>
       <w:szCs w:val="32"/>
     </w:rPr>
+  </w:style>
+  <w:style w:type="paragraph" w:styleId="ListParagraph">
+    <w:name w:val="List Paragraph"/>
+    <w:basedOn w:val="Normal"/>
+    <w:uiPriority w:val="34"/>
+    <w:qFormat/>
+    <w:rsid w:val="00291BD9"/>
+    <w:pPr>
+      <w:ind w:left="720"/>
+      <w:contextualSpacing/>
+    </w:pPr>
   </w:style>
 </w:styles>
 </file>
@@ -4990,6 +5203,17 @@
       <w:sz w:val="32"/>
       <w:szCs w:val="32"/>
     </w:rPr>
+  </w:style>
+  <w:style w:type="paragraph" w:styleId="ListParagraph">
+    <w:name w:val="List Paragraph"/>
+    <w:basedOn w:val="Normal"/>
+    <w:uiPriority w:val="34"/>
+    <w:qFormat/>
+    <w:rsid w:val="00291BD9"/>
+    <w:pPr>
+      <w:ind w:left="720"/>
+      <w:contextualSpacing/>
+    </w:pPr>
   </w:style>
 </w:styles>
 </file>
@@ -5317,7 +5541,7 @@
 </file>
 
 <file path=customXml/itemProps1.xml><?xml version="1.0" encoding="utf-8"?>
-<ds:datastoreItem xmlns:ds="http://schemas.openxmlformats.org/officeDocument/2006/customXml" ds:itemID="{08B514DA-6CCE-8944-866F-8409ACF44694}">
+<ds:datastoreItem xmlns:ds="http://schemas.openxmlformats.org/officeDocument/2006/customXml" ds:itemID="{E801E9E6-FC02-BD4C-B762-BECD617569CB}">
   <ds:schemaRefs>
     <ds:schemaRef ds:uri="http://schemas.openxmlformats.org/officeDocument/2006/bibliography"/>
   </ds:schemaRefs>

</xml_diff>

<commit_message>
added 3d sticky notes with animations
</commit_message>
<xml_diff>
--- a/documentation/Creating 3D Objects.docx
+++ b/documentation/Creating 3D Objects.docx
@@ -3880,7 +3880,7 @@
         <mc:AlternateContent>
           <mc:Choice Requires="wps">
             <w:drawing>
-              <wp:anchor distT="0" distB="0" distL="114300" distR="114300" simplePos="0" relativeHeight="251750400" behindDoc="0" locked="0" layoutInCell="1" allowOverlap="1" wp14:anchorId="4E6F6654" wp14:editId="17A8FF88">
+              <wp:anchor distT="0" distB="0" distL="114300" distR="114300" simplePos="0" relativeHeight="251750400" behindDoc="0" locked="0" layoutInCell="1" allowOverlap="1" wp14:anchorId="4E6F6654" wp14:editId="0D53EF6D">
                 <wp:simplePos x="0" y="0"/>
                 <wp:positionH relativeFrom="column">
                   <wp:posOffset>1254125</wp:posOffset>
@@ -3941,6 +3941,10 @@
           </mc:Choice>
           <mc:Fallback>
             <w:pict>
+              <v:shapetype id="_x0000_t32" coordsize="21600,21600" o:spt="32" o:oned="t" path="m0,0l21600,21600e" filled="f">
+                <v:path arrowok="t" fillok="f" o:connecttype="none"/>
+                <o:lock v:ext="edit" shapetype="t"/>
+              </v:shapetype>
               <v:shape id="Straight Arrow Connector 51" o:spid="_x0000_s1026" type="#_x0000_t32" style="position:absolute;margin-left:98.75pt;margin-top:4.75pt;width:.5pt;height:14.95pt;z-index:251750400;visibility:visible;mso-wrap-style:square;mso-width-percent:0;mso-height-percent:0;mso-wrap-distance-left:9pt;mso-wrap-distance-top:0;mso-wrap-distance-right:9pt;mso-wrap-distance-bottom:0;mso-position-horizontal:absolute;mso-position-horizontal-relative:text;mso-position-vertical:absolute;mso-position-vertical-relative:text;mso-width-percent:0;mso-height-percent:0;mso-width-relative:margin;mso-height-relative:margin" o:gfxdata="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" strokecolor="red" strokeweight="2.25pt">
                 <v:stroke endarrow="open"/>
                 <v:shadow on="t" opacity="24903f" mv:blur="40000f" origin=",.5" offset="0,20000emu"/>
@@ -4373,7 +4377,7 @@
         <mc:AlternateContent>
           <mc:Choice Requires="wps">
             <w:drawing>
-              <wp:anchor distT="0" distB="0" distL="114300" distR="114300" simplePos="0" relativeHeight="251746304" behindDoc="0" locked="0" layoutInCell="1" allowOverlap="1" wp14:anchorId="150AAB9A" wp14:editId="0AE4FCF0">
+              <wp:anchor distT="0" distB="0" distL="114300" distR="114300" simplePos="0" relativeHeight="251746304" behindDoc="0" locked="0" layoutInCell="1" allowOverlap="1" wp14:anchorId="150AAB9A" wp14:editId="18DF173C">
                 <wp:simplePos x="0" y="0"/>
                 <wp:positionH relativeFrom="column">
                   <wp:posOffset>15240</wp:posOffset>
@@ -4465,7 +4469,457 @@
     <w:p/>
     <w:p/>
     <w:p/>
-    <w:p/>
+    <w:p>
+      <w:pPr>
+        <w:pStyle w:val="Heading1"/>
+      </w:pPr>
+      <w:proofErr w:type="spellStart"/>
+      <w:r>
+        <w:lastRenderedPageBreak/>
+        <w:t>DoubleSided</w:t>
+      </w:r>
+      <w:proofErr w:type="spellEnd"/>
+      <w:r>
+        <w:t xml:space="preserve"> Mesh</w:t>
+      </w:r>
+    </w:p>
+    <w:p/>
+    <w:p>
+      <w:r>
+        <w:rPr>
+          <w:noProof/>
+          <w:lang w:eastAsia="en-US"/>
+        </w:rPr>
+        <mc:AlternateContent>
+          <mc:Choice Requires="wps">
+            <w:drawing>
+              <wp:anchor distT="0" distB="0" distL="114300" distR="114300" simplePos="0" relativeHeight="251755520" behindDoc="0" locked="0" layoutInCell="1" allowOverlap="1" wp14:anchorId="273F9E30" wp14:editId="67717081">
+                <wp:simplePos x="0" y="0"/>
+                <wp:positionH relativeFrom="column">
+                  <wp:posOffset>3633470</wp:posOffset>
+                </wp:positionH>
+                <wp:positionV relativeFrom="paragraph">
+                  <wp:posOffset>1310005</wp:posOffset>
+                </wp:positionV>
+                <wp:extent cx="6350" cy="189865"/>
+                <wp:effectExtent l="127000" t="25400" r="69850" b="114935"/>
+                <wp:wrapNone/>
+                <wp:docPr id="53" name="Straight Arrow Connector 53"/>
+                <wp:cNvGraphicFramePr/>
+                <a:graphic xmlns:a="http://schemas.openxmlformats.org/drawingml/2006/main">
+                  <a:graphicData uri="http://schemas.microsoft.com/office/word/2010/wordprocessingShape">
+                    <wps:wsp>
+                      <wps:cNvCnPr/>
+                      <wps:spPr>
+                        <a:xfrm>
+                          <a:off x="0" y="0"/>
+                          <a:ext cx="6350" cy="189865"/>
+                        </a:xfrm>
+                        <a:prstGeom prst="straightConnector1">
+                          <a:avLst/>
+                        </a:prstGeom>
+                        <a:ln w="28575" cmpd="sng">
+                          <a:solidFill>
+                            <a:srgbClr val="FF0000"/>
+                          </a:solidFill>
+                          <a:tailEnd type="arrow"/>
+                        </a:ln>
+                      </wps:spPr>
+                      <wps:style>
+                        <a:lnRef idx="2">
+                          <a:schemeClr val="accent1"/>
+                        </a:lnRef>
+                        <a:fillRef idx="0">
+                          <a:schemeClr val="accent1"/>
+                        </a:fillRef>
+                        <a:effectRef idx="1">
+                          <a:schemeClr val="accent1"/>
+                        </a:effectRef>
+                        <a:fontRef idx="minor">
+                          <a:schemeClr val="tx1"/>
+                        </a:fontRef>
+                      </wps:style>
+                      <wps:bodyPr/>
+                    </wps:wsp>
+                  </a:graphicData>
+                </a:graphic>
+                <wp14:sizeRelH relativeFrom="margin">
+                  <wp14:pctWidth>0</wp14:pctWidth>
+                </wp14:sizeRelH>
+                <wp14:sizeRelV relativeFrom="margin">
+                  <wp14:pctHeight>0</wp14:pctHeight>
+                </wp14:sizeRelV>
+              </wp:anchor>
+            </w:drawing>
+          </mc:Choice>
+          <mc:Fallback>
+            <w:pict>
+              <v:shape id="Straight Arrow Connector 53" o:spid="_x0000_s1026" type="#_x0000_t32" style="position:absolute;margin-left:286.1pt;margin-top:103.15pt;width:.5pt;height:14.95pt;z-index:251755520;visibility:visible;mso-wrap-style:square;mso-width-percent:0;mso-height-percent:0;mso-wrap-distance-left:9pt;mso-wrap-distance-top:0;mso-wrap-distance-right:9pt;mso-wrap-distance-bottom:0;mso-position-horizontal:absolute;mso-position-horizontal-relative:text;mso-position-vertical:absolute;mso-position-vertical-relative:text;mso-width-percent:0;mso-height-percent:0;mso-width-relative:margin;mso-height-relative:margin" o:gfxdata="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" strokecolor="red" strokeweight="2.25pt">
+                <v:stroke endarrow="open"/>
+                <v:shadow on="t" opacity="24903f" mv:blur="40000f" origin=",.5" offset="0,20000emu"/>
+              </v:shape>
+            </w:pict>
+          </mc:Fallback>
+        </mc:AlternateContent>
+      </w:r>
+      <w:r>
+        <w:rPr>
+          <w:noProof/>
+          <w:lang w:eastAsia="en-US"/>
+        </w:rPr>
+        <w:drawing>
+          <wp:anchor distT="0" distB="0" distL="114300" distR="114300" simplePos="0" relativeHeight="251756544" behindDoc="0" locked="0" layoutInCell="1" allowOverlap="1" wp14:anchorId="32C4167A" wp14:editId="2BB980B8">
+            <wp:simplePos x="0" y="0"/>
+            <wp:positionH relativeFrom="column">
+              <wp:posOffset>4093845</wp:posOffset>
+            </wp:positionH>
+            <wp:positionV relativeFrom="paragraph">
+              <wp:posOffset>877570</wp:posOffset>
+            </wp:positionV>
+            <wp:extent cx="1496060" cy="3140710"/>
+            <wp:effectExtent l="0" t="0" r="2540" b="8890"/>
+            <wp:wrapTight wrapText="bothSides">
+              <wp:wrapPolygon edited="0">
+                <wp:start x="0" y="0"/>
+                <wp:lineTo x="0" y="21486"/>
+                <wp:lineTo x="21270" y="21486"/>
+                <wp:lineTo x="21270" y="0"/>
+                <wp:lineTo x="0" y="0"/>
+              </wp:wrapPolygon>
+            </wp:wrapTight>
+            <wp:docPr id="54" name="Picture 54" descr="SSD:Users:dmytro:Desktop:Screen-Shot-2014-10-25-at-8.09.41-PM.jpg"/>
+            <wp:cNvGraphicFramePr>
+              <a:graphicFrameLocks xmlns:a="http://schemas.openxmlformats.org/drawingml/2006/main" noChangeAspect="1"/>
+            </wp:cNvGraphicFramePr>
+            <a:graphic xmlns:a="http://schemas.openxmlformats.org/drawingml/2006/main">
+              <a:graphicData uri="http://schemas.openxmlformats.org/drawingml/2006/picture">
+                <pic:pic xmlns:pic="http://schemas.openxmlformats.org/drawingml/2006/picture">
+                  <pic:nvPicPr>
+                    <pic:cNvPr id="0" name="Picture 2" descr="SSD:Users:dmytro:Desktop:Screen-Shot-2014-10-25-at-8.09.41-PM.jpg"/>
+                    <pic:cNvPicPr>
+                      <a:picLocks noChangeAspect="1" noChangeArrowheads="1"/>
+                    </pic:cNvPicPr>
+                  </pic:nvPicPr>
+                  <pic:blipFill>
+                    <a:blip r:embed="rId21">
+                      <a:extLst>
+                        <a:ext uri="{28A0092B-C50C-407E-A947-70E740481C1C}">
+                          <a14:useLocalDpi xmlns:a14="http://schemas.microsoft.com/office/drawing/2010/main" val="0"/>
+                        </a:ext>
+                      </a:extLst>
+                    </a:blip>
+                    <a:srcRect/>
+                    <a:stretch>
+                      <a:fillRect/>
+                    </a:stretch>
+                  </pic:blipFill>
+                  <pic:spPr bwMode="auto">
+                    <a:xfrm>
+                      <a:off x="0" y="0"/>
+                      <a:ext cx="1496060" cy="3140710"/>
+                    </a:xfrm>
+                    <a:prstGeom prst="rect">
+                      <a:avLst/>
+                    </a:prstGeom>
+                    <a:noFill/>
+                    <a:ln>
+                      <a:noFill/>
+                    </a:ln>
+                    <a:extLst>
+                      <a:ext uri="{FAA26D3D-D897-4be2-8F04-BA451C77F1D7}">
+                        <ma14:placeholderFlag xmlns:ma14="http://schemas.microsoft.com/office/mac/drawingml/2011/main"/>
+                      </a:ext>
+                    </a:extLst>
+                  </pic:spPr>
+                </pic:pic>
+              </a:graphicData>
+            </a:graphic>
+            <wp14:sizeRelH relativeFrom="page">
+              <wp14:pctWidth>0</wp14:pctWidth>
+            </wp14:sizeRelH>
+            <wp14:sizeRelV relativeFrom="page">
+              <wp14:pctHeight>0</wp14:pctHeight>
+            </wp14:sizeRelV>
+          </wp:anchor>
+        </w:drawing>
+      </w:r>
+      <w:r>
+        <w:rPr>
+          <w:noProof/>
+          <w:lang w:eastAsia="en-US"/>
+        </w:rPr>
+        <w:drawing>
+          <wp:anchor distT="0" distB="0" distL="114300" distR="114300" simplePos="0" relativeHeight="251751424" behindDoc="0" locked="0" layoutInCell="1" allowOverlap="1" wp14:anchorId="364BB00F" wp14:editId="5E140680">
+            <wp:simplePos x="0" y="0"/>
+            <wp:positionH relativeFrom="column">
+              <wp:posOffset>8255</wp:posOffset>
+            </wp:positionH>
+            <wp:positionV relativeFrom="paragraph">
+              <wp:posOffset>887095</wp:posOffset>
+            </wp:positionV>
+            <wp:extent cx="3821430" cy="3094990"/>
+            <wp:effectExtent l="0" t="0" r="0" b="3810"/>
+            <wp:wrapTight wrapText="bothSides">
+              <wp:wrapPolygon edited="0">
+                <wp:start x="0" y="0"/>
+                <wp:lineTo x="0" y="21449"/>
+                <wp:lineTo x="21392" y="21449"/>
+                <wp:lineTo x="21392" y="0"/>
+                <wp:lineTo x="0" y="0"/>
+              </wp:wrapPolygon>
+            </wp:wrapTight>
+            <wp:docPr id="45" name="Picture 45" descr="SSD:Users:dmytro:Desktop:Untitled-1.jpg"/>
+            <wp:cNvGraphicFramePr>
+              <a:graphicFrameLocks xmlns:a="http://schemas.openxmlformats.org/drawingml/2006/main" noChangeAspect="1"/>
+            </wp:cNvGraphicFramePr>
+            <a:graphic xmlns:a="http://schemas.openxmlformats.org/drawingml/2006/main">
+              <a:graphicData uri="http://schemas.openxmlformats.org/drawingml/2006/picture">
+                <pic:pic xmlns:pic="http://schemas.openxmlformats.org/drawingml/2006/picture">
+                  <pic:nvPicPr>
+                    <pic:cNvPr id="0" name="Picture 1" descr="SSD:Users:dmytro:Desktop:Untitled-1.jpg"/>
+                    <pic:cNvPicPr>
+                      <a:picLocks noChangeAspect="1" noChangeArrowheads="1"/>
+                    </pic:cNvPicPr>
+                  </pic:nvPicPr>
+                  <pic:blipFill>
+                    <a:blip r:embed="rId22">
+                      <a:extLst>
+                        <a:ext uri="{28A0092B-C50C-407E-A947-70E740481C1C}">
+                          <a14:useLocalDpi xmlns:a14="http://schemas.microsoft.com/office/drawing/2010/main" val="0"/>
+                        </a:ext>
+                      </a:extLst>
+                    </a:blip>
+                    <a:srcRect/>
+                    <a:stretch>
+                      <a:fillRect/>
+                    </a:stretch>
+                  </pic:blipFill>
+                  <pic:spPr bwMode="auto">
+                    <a:xfrm>
+                      <a:off x="0" y="0"/>
+                      <a:ext cx="3821430" cy="3094990"/>
+                    </a:xfrm>
+                    <a:prstGeom prst="rect">
+                      <a:avLst/>
+                    </a:prstGeom>
+                    <a:noFill/>
+                    <a:ln>
+                      <a:noFill/>
+                    </a:ln>
+                    <a:extLst>
+                      <a:ext uri="{FAA26D3D-D897-4be2-8F04-BA451C77F1D7}">
+                        <ma14:placeholderFlag xmlns:ma14="http://schemas.microsoft.com/office/mac/drawingml/2011/main"/>
+                      </a:ext>
+                    </a:extLst>
+                  </pic:spPr>
+                </pic:pic>
+              </a:graphicData>
+            </a:graphic>
+            <wp14:sizeRelH relativeFrom="page">
+              <wp14:pctWidth>0</wp14:pctWidth>
+            </wp14:sizeRelH>
+            <wp14:sizeRelV relativeFrom="page">
+              <wp14:pctHeight>0</wp14:pctHeight>
+            </wp14:sizeRelV>
+          </wp:anchor>
+        </w:drawing>
+      </w:r>
+      <w:r>
+        <w:t>Sometime it is required to have surface color on both sides. Although Three.js can “flip” the material it comes at a render performance cost. For simplicity it is up to Blender to provide side-ready object.</w:t>
+      </w:r>
+    </w:p>
+    <w:p>
+      <w:r>
+        <w:rPr>
+          <w:noProof/>
+          <w:lang w:eastAsia="en-US"/>
+        </w:rPr>
+        <mc:AlternateContent>
+          <mc:Choice Requires="wps">
+            <w:drawing>
+              <wp:anchor distT="0" distB="0" distL="114300" distR="114300" simplePos="0" relativeHeight="251753472" behindDoc="0" locked="0" layoutInCell="1" allowOverlap="1" wp14:anchorId="10D25966" wp14:editId="3F5F244D">
+                <wp:simplePos x="0" y="0"/>
+                <wp:positionH relativeFrom="column">
+                  <wp:posOffset>996315</wp:posOffset>
+                </wp:positionH>
+                <wp:positionV relativeFrom="paragraph">
+                  <wp:posOffset>2736215</wp:posOffset>
+                </wp:positionV>
+                <wp:extent cx="740410" cy="180975"/>
+                <wp:effectExtent l="76200" t="50800" r="0" b="98425"/>
+                <wp:wrapThrough wrapText="bothSides">
+                  <wp:wrapPolygon edited="0">
+                    <wp:start x="1482" y="-6063"/>
+                    <wp:lineTo x="-2223" y="-3032"/>
+                    <wp:lineTo x="-2223" y="18189"/>
+                    <wp:lineTo x="2223" y="30316"/>
+                    <wp:lineTo x="18525" y="30316"/>
+                    <wp:lineTo x="20748" y="12126"/>
+                    <wp:lineTo x="20748" y="-3032"/>
+                    <wp:lineTo x="19266" y="-6063"/>
+                    <wp:lineTo x="1482" y="-6063"/>
+                  </wp:wrapPolygon>
+                </wp:wrapThrough>
+                <wp:docPr id="52" name="Oval 52"/>
+                <wp:cNvGraphicFramePr/>
+                <a:graphic xmlns:a="http://schemas.openxmlformats.org/drawingml/2006/main">
+                  <a:graphicData uri="http://schemas.microsoft.com/office/word/2010/wordprocessingShape">
+                    <wps:wsp>
+                      <wps:cNvSpPr/>
+                      <wps:spPr>
+                        <a:xfrm>
+                          <a:off x="0" y="0"/>
+                          <a:ext cx="740410" cy="180975"/>
+                        </a:xfrm>
+                        <a:prstGeom prst="ellipse">
+                          <a:avLst/>
+                        </a:prstGeom>
+                        <a:noFill/>
+                        <a:ln w="38100" cmpd="sng">
+                          <a:solidFill>
+                            <a:srgbClr val="FF0000"/>
+                          </a:solidFill>
+                        </a:ln>
+                      </wps:spPr>
+                      <wps:style>
+                        <a:lnRef idx="1">
+                          <a:schemeClr val="accent1"/>
+                        </a:lnRef>
+                        <a:fillRef idx="3">
+                          <a:schemeClr val="accent1"/>
+                        </a:fillRef>
+                        <a:effectRef idx="2">
+                          <a:schemeClr val="accent1"/>
+                        </a:effectRef>
+                        <a:fontRef idx="minor">
+                          <a:schemeClr val="lt1"/>
+                        </a:fontRef>
+                      </wps:style>
+                      <wps:bodyPr rot="0" spcFirstLastPara="0" vertOverflow="overflow" horzOverflow="overflow" vert="horz" wrap="square" lIns="91440" tIns="45720" rIns="91440" bIns="45720" numCol="1" spcCol="0" rtlCol="0" fromWordArt="0" anchor="ctr" anchorCtr="0" forceAA="0" compatLnSpc="1">
+                        <a:prstTxWarp prst="textNoShape">
+                          <a:avLst/>
+                        </a:prstTxWarp>
+                        <a:noAutofit/>
+                      </wps:bodyPr>
+                    </wps:wsp>
+                  </a:graphicData>
+                </a:graphic>
+                <wp14:sizeRelH relativeFrom="margin">
+                  <wp14:pctWidth>0</wp14:pctWidth>
+                </wp14:sizeRelH>
+                <wp14:sizeRelV relativeFrom="margin">
+                  <wp14:pctHeight>0</wp14:pctHeight>
+                </wp14:sizeRelV>
+              </wp:anchor>
+            </w:drawing>
+          </mc:Choice>
+          <mc:Fallback>
+            <w:pict>
+              <v:oval id="Oval 52" o:spid="_x0000_s1026" style="position:absolute;margin-left:78.45pt;margin-top:215.45pt;width:58.3pt;height:14.25pt;z-index:251753472;visibility:visible;mso-wrap-style:square;mso-width-percent:0;mso-height-percent:0;mso-wrap-distance-left:9pt;mso-wrap-distance-top:0;mso-wrap-distance-right:9pt;mso-wrap-distance-bottom:0;mso-position-horizontal:absolute;mso-position-horizontal-relative:text;mso-position-vertical:absolute;mso-position-vertical-relative:text;mso-width-percent:0;mso-height-percent:0;mso-width-relative:margin;mso-height-relative:margin;v-text-anchor:middle" o:gfxdata="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" filled="f" strokecolor="red" strokeweight="3pt">
+                <v:shadow on="t" opacity="22937f" mv:blur="40000f" origin=",.5" offset="0,23000emu"/>
+                <w10:wrap type="through"/>
+              </v:oval>
+            </w:pict>
+          </mc:Fallback>
+        </mc:AlternateContent>
+      </w:r>
+    </w:p>
+    <w:p>
+      <w:r>
+        <w:rPr>
+          <w:noProof/>
+          <w:lang w:eastAsia="en-US"/>
+        </w:rPr>
+        <mc:AlternateContent>
+          <mc:Choice Requires="wps">
+            <w:drawing>
+              <wp:anchor distT="0" distB="0" distL="114300" distR="114300" simplePos="0" relativeHeight="251758592" behindDoc="0" locked="0" layoutInCell="1" allowOverlap="1" wp14:anchorId="4EE83C69" wp14:editId="40006C6C">
+                <wp:simplePos x="0" y="0"/>
+                <wp:positionH relativeFrom="column">
+                  <wp:posOffset>4109720</wp:posOffset>
+                </wp:positionH>
+                <wp:positionV relativeFrom="paragraph">
+                  <wp:posOffset>-1496060</wp:posOffset>
+                </wp:positionV>
+                <wp:extent cx="740410" cy="180975"/>
+                <wp:effectExtent l="76200" t="50800" r="0" b="98425"/>
+                <wp:wrapThrough wrapText="bothSides">
+                  <wp:wrapPolygon edited="0">
+                    <wp:start x="1482" y="-6063"/>
+                    <wp:lineTo x="-2223" y="-3032"/>
+                    <wp:lineTo x="-2223" y="18189"/>
+                    <wp:lineTo x="2223" y="30316"/>
+                    <wp:lineTo x="18525" y="30316"/>
+                    <wp:lineTo x="20748" y="12126"/>
+                    <wp:lineTo x="20748" y="-3032"/>
+                    <wp:lineTo x="19266" y="-6063"/>
+                    <wp:lineTo x="1482" y="-6063"/>
+                  </wp:wrapPolygon>
+                </wp:wrapThrough>
+                <wp:docPr id="55" name="Oval 55"/>
+                <wp:cNvGraphicFramePr/>
+                <a:graphic xmlns:a="http://schemas.openxmlformats.org/drawingml/2006/main">
+                  <a:graphicData uri="http://schemas.microsoft.com/office/word/2010/wordprocessingShape">
+                    <wps:wsp>
+                      <wps:cNvSpPr/>
+                      <wps:spPr>
+                        <a:xfrm>
+                          <a:off x="0" y="0"/>
+                          <a:ext cx="740410" cy="180975"/>
+                        </a:xfrm>
+                        <a:prstGeom prst="ellipse">
+                          <a:avLst/>
+                        </a:prstGeom>
+                        <a:noFill/>
+                        <a:ln w="38100" cmpd="sng">
+                          <a:solidFill>
+                            <a:srgbClr val="FF0000"/>
+                          </a:solidFill>
+                        </a:ln>
+                      </wps:spPr>
+                      <wps:style>
+                        <a:lnRef idx="1">
+                          <a:schemeClr val="accent1"/>
+                        </a:lnRef>
+                        <a:fillRef idx="3">
+                          <a:schemeClr val="accent1"/>
+                        </a:fillRef>
+                        <a:effectRef idx="2">
+                          <a:schemeClr val="accent1"/>
+                        </a:effectRef>
+                        <a:fontRef idx="minor">
+                          <a:schemeClr val="lt1"/>
+                        </a:fontRef>
+                      </wps:style>
+                      <wps:bodyPr rot="0" spcFirstLastPara="0" vertOverflow="overflow" horzOverflow="overflow" vert="horz" wrap="square" lIns="91440" tIns="45720" rIns="91440" bIns="45720" numCol="1" spcCol="0" rtlCol="0" fromWordArt="0" anchor="ctr" anchorCtr="0" forceAA="0" compatLnSpc="1">
+                        <a:prstTxWarp prst="textNoShape">
+                          <a:avLst/>
+                        </a:prstTxWarp>
+                        <a:noAutofit/>
+                      </wps:bodyPr>
+                    </wps:wsp>
+                  </a:graphicData>
+                </a:graphic>
+                <wp14:sizeRelH relativeFrom="margin">
+                  <wp14:pctWidth>0</wp14:pctWidth>
+                </wp14:sizeRelH>
+                <wp14:sizeRelV relativeFrom="margin">
+                  <wp14:pctHeight>0</wp14:pctHeight>
+                </wp14:sizeRelV>
+              </wp:anchor>
+            </w:drawing>
+          </mc:Choice>
+          <mc:Fallback>
+            <w:pict>
+              <v:oval id="Oval 55" o:spid="_x0000_s1026" style="position:absolute;margin-left:323.6pt;margin-top:-117.75pt;width:58.3pt;height:14.25pt;z-index:251758592;visibility:visible;mso-wrap-style:square;mso-width-percent:0;mso-height-percent:0;mso-wrap-distance-left:9pt;mso-wrap-distance-top:0;mso-wrap-distance-right:9pt;mso-wrap-distance-bottom:0;mso-position-horizontal:absolute;mso-position-horizontal-relative:text;mso-position-vertical:absolute;mso-position-vertical-relative:text;mso-width-percent:0;mso-height-percent:0;mso-width-relative:margin;mso-height-relative:margin;v-text-anchor:middle" o:gfxdata="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" filled="f" strokecolor="red" strokeweight="3pt">
+                <v:shadow on="t" opacity="22937f" mv:blur="40000f" origin=",.5" offset="0,23000emu"/>
+                <w10:wrap type="through"/>
+              </v:oval>
+            </w:pict>
+          </mc:Fallback>
+        </mc:AlternateContent>
+      </w:r>
+    </w:p>
     <w:p>
       <w:pPr>
         <w:pStyle w:val="Heading1"/>
@@ -4542,15 +4996,9 @@
       <w:r>
         <w:br/>
       </w:r>
-    </w:p>
-    <w:p>
-      <w:pPr>
-        <w:pStyle w:val="ListParagraph"/>
-      </w:pPr>
       <w:bookmarkStart w:id="0" w:name="_GoBack"/>
       <w:bookmarkEnd w:id="0"/>
     </w:p>
-    <w:p/>
     <w:sectPr>
       <w:pgSz w:w="12240" w:h="15840"/>
       <w:pgMar w:top="1440" w:right="1800" w:bottom="1440" w:left="1800" w:header="708" w:footer="708" w:gutter="0"/>
@@ -5541,7 +5989,7 @@
 </file>
 
 <file path=customXml/itemProps1.xml><?xml version="1.0" encoding="utf-8"?>
-<ds:datastoreItem xmlns:ds="http://schemas.openxmlformats.org/officeDocument/2006/customXml" ds:itemID="{E801E9E6-FC02-BD4C-B762-BECD617569CB}">
+<ds:datastoreItem xmlns:ds="http://schemas.openxmlformats.org/officeDocument/2006/customXml" ds:itemID="{50538F19-070B-E747-BA61-B5F80F4FD324}">
   <ds:schemaRefs>
     <ds:schemaRef ds:uri="http://schemas.openxmlformats.org/officeDocument/2006/bibliography"/>
   </ds:schemaRefs>

</xml_diff>

<commit_message>
added custom lights embedded into 3d objects
</commit_message>
<xml_diff>
--- a/documentation/Creating 3D Objects.docx
+++ b/documentation/Creating 3D Objects.docx
@@ -2972,6 +2972,8 @@
       <w:r>
         <w:rPr>
           <w:noProof/>
+          <w:sz w:val="22"/>
+          <w:szCs w:val="22"/>
           <w:lang w:eastAsia="en-US"/>
         </w:rPr>
         <mc:AlternateContent>
@@ -3053,6 +3055,8 @@
       <w:r>
         <w:rPr>
           <w:noProof/>
+          <w:sz w:val="22"/>
+          <w:szCs w:val="22"/>
           <w:lang w:eastAsia="en-US"/>
         </w:rPr>
         <mc:AlternateContent>
@@ -3147,6 +3151,8 @@
       <w:r>
         <w:rPr>
           <w:noProof/>
+          <w:sz w:val="22"/>
+          <w:szCs w:val="22"/>
           <w:lang w:eastAsia="en-US"/>
         </w:rPr>
         <mc:AlternateContent>
@@ -3224,6 +3230,8 @@
       <w:r>
         <w:rPr>
           <w:noProof/>
+          <w:sz w:val="22"/>
+          <w:szCs w:val="22"/>
           <w:lang w:eastAsia="en-US"/>
         </w:rPr>
         <mc:AlternateContent>
@@ -3318,6 +3326,8 @@
       <w:r>
         <w:rPr>
           <w:noProof/>
+          <w:sz w:val="22"/>
+          <w:szCs w:val="22"/>
           <w:lang w:eastAsia="en-US"/>
         </w:rPr>
         <w:drawing>
@@ -3399,6 +3409,8 @@
       <w:r>
         <w:rPr>
           <w:noProof/>
+          <w:sz w:val="22"/>
+          <w:szCs w:val="22"/>
           <w:lang w:eastAsia="en-US"/>
         </w:rPr>
         <w:drawing>
@@ -3480,6 +3492,8 @@
       <w:r>
         <w:rPr>
           <w:noProof/>
+          <w:sz w:val="22"/>
+          <w:szCs w:val="22"/>
           <w:lang w:eastAsia="en-US"/>
         </w:rPr>
         <mc:AlternateContent>
@@ -3555,17 +3569,33 @@
         </mc:AlternateContent>
       </w:r>
       <w:r>
+        <w:rPr>
+          <w:sz w:val="22"/>
+          <w:szCs w:val="22"/>
+        </w:rPr>
         <w:t xml:space="preserve">Make sure to use 24-bit </w:t>
       </w:r>
       <w:proofErr w:type="spellStart"/>
       <w:r>
+        <w:rPr>
+          <w:sz w:val="22"/>
+          <w:szCs w:val="22"/>
+        </w:rPr>
         <w:t>png</w:t>
       </w:r>
       <w:proofErr w:type="spellEnd"/>
       <w:r>
+        <w:rPr>
+          <w:sz w:val="22"/>
+          <w:szCs w:val="22"/>
+        </w:rPr>
         <w:t xml:space="preserve"> image as texture with transparency</w:t>
       </w:r>
       <w:r>
+        <w:rPr>
+          <w:sz w:val="22"/>
+          <w:szCs w:val="22"/>
+        </w:rPr>
         <w:t>. Set Alpha 1 in Textures and 0 in Materials</w:t>
       </w:r>
     </w:p>
@@ -3600,7 +3630,17 @@
     </w:p>
     <w:p/>
     <w:p>
-      <w:r>
+      <w:pPr>
+        <w:rPr>
+          <w:sz w:val="22"/>
+          <w:szCs w:val="22"/>
+        </w:rPr>
+      </w:pPr>
+      <w:r>
+        <w:rPr>
+          <w:sz w:val="22"/>
+          <w:szCs w:val="22"/>
+        </w:rPr>
         <w:t>There are two effective ways of reducing the polygon size: edit the mesh directly and use “Decimate” modifier</w:t>
       </w:r>
     </w:p>
@@ -4483,11 +4523,109 @@
         <w:t xml:space="preserve"> Mesh</w:t>
       </w:r>
     </w:p>
-    <w:p/>
     <w:p>
       <w:r>
         <w:rPr>
           <w:noProof/>
+          <w:lang w:eastAsia="en-US"/>
+        </w:rPr>
+        <mc:AlternateContent>
+          <mc:Choice Requires="wps">
+            <w:drawing>
+              <wp:anchor distT="0" distB="0" distL="114300" distR="114300" simplePos="0" relativeHeight="251753472" behindDoc="0" locked="0" layoutInCell="1" allowOverlap="1" wp14:anchorId="10D25966" wp14:editId="3305DC2E">
+                <wp:simplePos x="0" y="0"/>
+                <wp:positionH relativeFrom="column">
+                  <wp:posOffset>910590</wp:posOffset>
+                </wp:positionH>
+                <wp:positionV relativeFrom="paragraph">
+                  <wp:posOffset>3410585</wp:posOffset>
+                </wp:positionV>
+                <wp:extent cx="740410" cy="180975"/>
+                <wp:effectExtent l="76200" t="50800" r="0" b="98425"/>
+                <wp:wrapThrough wrapText="bothSides">
+                  <wp:wrapPolygon edited="0">
+                    <wp:start x="1482" y="-6063"/>
+                    <wp:lineTo x="-2223" y="-3032"/>
+                    <wp:lineTo x="-2223" y="18189"/>
+                    <wp:lineTo x="2223" y="30316"/>
+                    <wp:lineTo x="18525" y="30316"/>
+                    <wp:lineTo x="20748" y="12126"/>
+                    <wp:lineTo x="20748" y="-3032"/>
+                    <wp:lineTo x="19266" y="-6063"/>
+                    <wp:lineTo x="1482" y="-6063"/>
+                  </wp:wrapPolygon>
+                </wp:wrapThrough>
+                <wp:docPr id="52" name="Oval 52"/>
+                <wp:cNvGraphicFramePr/>
+                <a:graphic xmlns:a="http://schemas.openxmlformats.org/drawingml/2006/main">
+                  <a:graphicData uri="http://schemas.microsoft.com/office/word/2010/wordprocessingShape">
+                    <wps:wsp>
+                      <wps:cNvSpPr/>
+                      <wps:spPr>
+                        <a:xfrm>
+                          <a:off x="0" y="0"/>
+                          <a:ext cx="740410" cy="180975"/>
+                        </a:xfrm>
+                        <a:prstGeom prst="ellipse">
+                          <a:avLst/>
+                        </a:prstGeom>
+                        <a:noFill/>
+                        <a:ln w="38100" cmpd="sng">
+                          <a:solidFill>
+                            <a:srgbClr val="FF0000"/>
+                          </a:solidFill>
+                        </a:ln>
+                      </wps:spPr>
+                      <wps:style>
+                        <a:lnRef idx="1">
+                          <a:schemeClr val="accent1"/>
+                        </a:lnRef>
+                        <a:fillRef idx="3">
+                          <a:schemeClr val="accent1"/>
+                        </a:fillRef>
+                        <a:effectRef idx="2">
+                          <a:schemeClr val="accent1"/>
+                        </a:effectRef>
+                        <a:fontRef idx="minor">
+                          <a:schemeClr val="lt1"/>
+                        </a:fontRef>
+                      </wps:style>
+                      <wps:bodyPr rot="0" spcFirstLastPara="0" vertOverflow="overflow" horzOverflow="overflow" vert="horz" wrap="square" lIns="91440" tIns="45720" rIns="91440" bIns="45720" numCol="1" spcCol="0" rtlCol="0" fromWordArt="0" anchor="ctr" anchorCtr="0" forceAA="0" compatLnSpc="1">
+                        <a:prstTxWarp prst="textNoShape">
+                          <a:avLst/>
+                        </a:prstTxWarp>
+                        <a:noAutofit/>
+                      </wps:bodyPr>
+                    </wps:wsp>
+                  </a:graphicData>
+                </a:graphic>
+                <wp14:sizeRelH relativeFrom="margin">
+                  <wp14:pctWidth>0</wp14:pctWidth>
+                </wp14:sizeRelH>
+                <wp14:sizeRelV relativeFrom="margin">
+                  <wp14:pctHeight>0</wp14:pctHeight>
+                </wp14:sizeRelV>
+              </wp:anchor>
+            </w:drawing>
+          </mc:Choice>
+          <mc:Fallback>
+            <w:pict>
+              <v:oval id="Oval 52" o:spid="_x0000_s1026" style="position:absolute;margin-left:71.7pt;margin-top:268.55pt;width:58.3pt;height:14.25pt;z-index:251753472;visibility:visible;mso-wrap-style:square;mso-width-percent:0;mso-height-percent:0;mso-wrap-distance-left:9pt;mso-wrap-distance-top:0;mso-wrap-distance-right:9pt;mso-wrap-distance-bottom:0;mso-position-horizontal:absolute;mso-position-horizontal-relative:text;mso-position-vertical:absolute;mso-position-vertical-relative:text;mso-width-percent:0;mso-height-percent:0;mso-width-relative:margin;mso-height-relative:margin;v-text-anchor:middle" o:gfxdata="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" filled="f" strokecolor="red" strokeweight="3pt">
+                <v:shadow on="t" opacity="22937f" mv:blur="40000f" origin=",.5" offset="0,23000emu"/>
+                <w10:wrap type="through"/>
+              </v:oval>
+            </w:pict>
+          </mc:Fallback>
+        </mc:AlternateContent>
+      </w:r>
+      <w:r>
+        <w:br/>
+      </w:r>
+      <w:r>
+        <w:rPr>
+          <w:noProof/>
+          <w:sz w:val="22"/>
+          <w:szCs w:val="22"/>
           <w:lang w:eastAsia="en-US"/>
         </w:rPr>
         <mc:AlternateContent>
@@ -4565,6 +4703,8 @@
       <w:r>
         <w:rPr>
           <w:noProof/>
+          <w:sz w:val="22"/>
+          <w:szCs w:val="22"/>
           <w:lang w:eastAsia="en-US"/>
         </w:rPr>
         <w:drawing>
@@ -4646,6 +4786,8 @@
       <w:r>
         <w:rPr>
           <w:noProof/>
+          <w:sz w:val="22"/>
+          <w:szCs w:val="22"/>
           <w:lang w:eastAsia="en-US"/>
         </w:rPr>
         <w:drawing>
@@ -4725,9 +4867,321 @@
         </w:drawing>
       </w:r>
       <w:r>
+        <w:rPr>
+          <w:sz w:val="22"/>
+          <w:szCs w:val="22"/>
+        </w:rPr>
         <w:t>Sometime it is required to have surface color on both sides. Although Three.js can “flip” the material it comes at a render performance cost. For simplicity it is up to Blender to provide side-ready object.</w:t>
       </w:r>
+      <w:r>
+        <w:br/>
+      </w:r>
+      <w:r>
+        <w:br/>
+      </w:r>
+      <w:r>
+        <w:rPr>
+          <w:rStyle w:val="Heading1Char"/>
+        </w:rPr>
+        <w:t>Embed Lights into Exported 3D Model</w:t>
+      </w:r>
+      <w:r>
+        <w:br/>
+      </w:r>
+      <w:r>
+        <w:br/>
+      </w:r>
+      <w:r>
+        <w:rPr>
+          <w:sz w:val="22"/>
+          <w:szCs w:val="22"/>
+        </w:rPr>
+        <w:t>This feature is useful</w:t>
+      </w:r>
+      <w:r>
+        <w:rPr>
+          <w:sz w:val="22"/>
+          <w:szCs w:val="22"/>
+        </w:rPr>
+        <w:t xml:space="preserve"> when creating l</w:t>
+      </w:r>
+      <w:r>
+        <w:rPr>
+          <w:sz w:val="22"/>
+          <w:szCs w:val="22"/>
+        </w:rPr>
+        <w:t>am</w:t>
+      </w:r>
+      <w:r>
+        <w:rPr>
+          <w:sz w:val="22"/>
+          <w:szCs w:val="22"/>
+        </w:rPr>
+        <w:t>p</w:t>
+      </w:r>
+      <w:r>
+        <w:rPr>
+          <w:sz w:val="22"/>
+          <w:szCs w:val="22"/>
+        </w:rPr>
+        <w:t xml:space="preserve">s and custom lighting. The trick is the export the model as “scene”. </w:t>
+      </w:r>
+      <w:r>
+        <w:rPr>
+          <w:sz w:val="22"/>
+          <w:szCs w:val="22"/>
+        </w:rPr>
+        <w:t>(</w:t>
+      </w:r>
+      <w:r>
+        <w:rPr>
+          <w:b/>
+          <w:sz w:val="22"/>
+          <w:szCs w:val="22"/>
+        </w:rPr>
+        <w:t>Scene and Lights must be checked</w:t>
+      </w:r>
+      <w:r>
+        <w:rPr>
+          <w:sz w:val="22"/>
+          <w:szCs w:val="22"/>
+        </w:rPr>
+        <w:t xml:space="preserve">) </w:t>
+      </w:r>
+      <w:r>
+        <w:rPr>
+          <w:sz w:val="22"/>
+          <w:szCs w:val="22"/>
+        </w:rPr>
+        <w:t>Three.js treats these objects a little diff</w:t>
+      </w:r>
+      <w:r>
+        <w:rPr>
+          <w:sz w:val="22"/>
+          <w:szCs w:val="22"/>
+        </w:rPr>
+        <w:t xml:space="preserve">erently from </w:t>
+      </w:r>
+      <w:proofErr w:type="spellStart"/>
+      <w:proofErr w:type="gramStart"/>
+      <w:r>
+        <w:rPr>
+          <w:sz w:val="22"/>
+          <w:szCs w:val="22"/>
+        </w:rPr>
+        <w:t>THREE.JSONLoader</w:t>
+      </w:r>
+      <w:proofErr w:type="spellEnd"/>
+      <w:r>
+        <w:rPr>
+          <w:sz w:val="22"/>
+          <w:szCs w:val="22"/>
+        </w:rPr>
+        <w:t>(</w:t>
+      </w:r>
+      <w:proofErr w:type="gramEnd"/>
+      <w:r>
+        <w:rPr>
+          <w:sz w:val="22"/>
+          <w:szCs w:val="22"/>
+        </w:rPr>
+        <w:t>)</w:t>
+      </w:r>
+      <w:r>
+        <w:rPr>
+          <w:sz w:val="22"/>
+          <w:szCs w:val="22"/>
+        </w:rPr>
+        <w:t xml:space="preserve"> If embedding lights as part of the model you need to use </w:t>
+      </w:r>
+      <w:proofErr w:type="spellStart"/>
+      <w:r>
+        <w:rPr>
+          <w:sz w:val="22"/>
+          <w:szCs w:val="22"/>
+        </w:rPr>
+        <w:t>THREE.SceneLoader</w:t>
+      </w:r>
+      <w:proofErr w:type="spellEnd"/>
+      <w:r>
+        <w:rPr>
+          <w:sz w:val="22"/>
+          <w:szCs w:val="22"/>
+        </w:rPr>
+        <w:t>() to load 3D model back into web-world.</w:t>
+      </w:r>
+      <w:bookmarkStart w:id="0" w:name="_GoBack"/>
+      <w:bookmarkEnd w:id="0"/>
     </w:p>
+    <w:p>
+      <w:r>
+        <w:rPr>
+          <w:noProof/>
+          <w:lang w:eastAsia="en-US"/>
+        </w:rPr>
+        <w:drawing>
+          <wp:anchor distT="0" distB="0" distL="114300" distR="114300" simplePos="0" relativeHeight="251760640" behindDoc="0" locked="0" layoutInCell="1" allowOverlap="1" wp14:anchorId="021B1FF4" wp14:editId="5D84540D">
+            <wp:simplePos x="0" y="0"/>
+            <wp:positionH relativeFrom="column">
+              <wp:posOffset>2856865</wp:posOffset>
+            </wp:positionH>
+            <wp:positionV relativeFrom="paragraph">
+              <wp:posOffset>56515</wp:posOffset>
+            </wp:positionV>
+            <wp:extent cx="3142615" cy="3054350"/>
+            <wp:effectExtent l="0" t="0" r="6985" b="0"/>
+            <wp:wrapTight wrapText="bothSides">
+              <wp:wrapPolygon edited="0">
+                <wp:start x="0" y="0"/>
+                <wp:lineTo x="0" y="21375"/>
+                <wp:lineTo x="21473" y="21375"/>
+                <wp:lineTo x="21473" y="0"/>
+                <wp:lineTo x="0" y="0"/>
+              </wp:wrapPolygon>
+            </wp:wrapTight>
+            <wp:docPr id="58" name="Picture 58" descr="SSD:Users:dmytro:Desktop:Screen-Shot-2014-10-26-at-3.34.39-PM.jpg"/>
+            <wp:cNvGraphicFramePr>
+              <a:graphicFrameLocks xmlns:a="http://schemas.openxmlformats.org/drawingml/2006/main" noChangeAspect="1"/>
+            </wp:cNvGraphicFramePr>
+            <a:graphic xmlns:a="http://schemas.openxmlformats.org/drawingml/2006/main">
+              <a:graphicData uri="http://schemas.openxmlformats.org/drawingml/2006/picture">
+                <pic:pic xmlns:pic="http://schemas.openxmlformats.org/drawingml/2006/picture">
+                  <pic:nvPicPr>
+                    <pic:cNvPr id="0" name="Picture 2" descr="SSD:Users:dmytro:Desktop:Screen-Shot-2014-10-26-at-3.34.39-PM.jpg"/>
+                    <pic:cNvPicPr>
+                      <a:picLocks noChangeAspect="1" noChangeArrowheads="1"/>
+                    </pic:cNvPicPr>
+                  </pic:nvPicPr>
+                  <pic:blipFill>
+                    <a:blip r:embed="rId23">
+                      <a:extLst>
+                        <a:ext uri="{28A0092B-C50C-407E-A947-70E740481C1C}">
+                          <a14:useLocalDpi xmlns:a14="http://schemas.microsoft.com/office/drawing/2010/main" val="0"/>
+                        </a:ext>
+                      </a:extLst>
+                    </a:blip>
+                    <a:srcRect/>
+                    <a:stretch>
+                      <a:fillRect/>
+                    </a:stretch>
+                  </pic:blipFill>
+                  <pic:spPr bwMode="auto">
+                    <a:xfrm>
+                      <a:off x="0" y="0"/>
+                      <a:ext cx="3142615" cy="3054350"/>
+                    </a:xfrm>
+                    <a:prstGeom prst="rect">
+                      <a:avLst/>
+                    </a:prstGeom>
+                    <a:noFill/>
+                    <a:ln>
+                      <a:noFill/>
+                    </a:ln>
+                    <a:extLst>
+                      <a:ext uri="{FAA26D3D-D897-4be2-8F04-BA451C77F1D7}">
+                        <ma14:placeholderFlag xmlns:ma14="http://schemas.microsoft.com/office/mac/drawingml/2011/main"/>
+                      </a:ext>
+                    </a:extLst>
+                  </pic:spPr>
+                </pic:pic>
+              </a:graphicData>
+            </a:graphic>
+            <wp14:sizeRelH relativeFrom="page">
+              <wp14:pctWidth>0</wp14:pctWidth>
+            </wp14:sizeRelH>
+            <wp14:sizeRelV relativeFrom="page">
+              <wp14:pctHeight>0</wp14:pctHeight>
+            </wp14:sizeRelV>
+          </wp:anchor>
+        </w:drawing>
+      </w:r>
+      <w:r>
+        <w:rPr>
+          <w:noProof/>
+          <w:lang w:eastAsia="en-US"/>
+        </w:rPr>
+        <w:drawing>
+          <wp:anchor distT="0" distB="0" distL="114300" distR="114300" simplePos="0" relativeHeight="251757568" behindDoc="0" locked="0" layoutInCell="1" allowOverlap="1" wp14:anchorId="0E25B455" wp14:editId="2CAF6CB0">
+            <wp:simplePos x="0" y="0"/>
+            <wp:positionH relativeFrom="column">
+              <wp:posOffset>-224155</wp:posOffset>
+            </wp:positionH>
+            <wp:positionV relativeFrom="paragraph">
+              <wp:posOffset>56515</wp:posOffset>
+            </wp:positionV>
+            <wp:extent cx="2548255" cy="3065780"/>
+            <wp:effectExtent l="0" t="0" r="0" b="7620"/>
+            <wp:wrapTight wrapText="bothSides">
+              <wp:wrapPolygon edited="0">
+                <wp:start x="0" y="0"/>
+                <wp:lineTo x="0" y="21475"/>
+                <wp:lineTo x="21315" y="21475"/>
+                <wp:lineTo x="21315" y="0"/>
+                <wp:lineTo x="0" y="0"/>
+              </wp:wrapPolygon>
+            </wp:wrapTight>
+            <wp:docPr id="56" name="Picture 56" descr="SSD:Users:dmytro:Desktop:Screen-Shot-2014-10-26-at-3.28.08-PM.jpg"/>
+            <wp:cNvGraphicFramePr>
+              <a:graphicFrameLocks xmlns:a="http://schemas.openxmlformats.org/drawingml/2006/main" noChangeAspect="1"/>
+            </wp:cNvGraphicFramePr>
+            <a:graphic xmlns:a="http://schemas.openxmlformats.org/drawingml/2006/main">
+              <a:graphicData uri="http://schemas.openxmlformats.org/drawingml/2006/picture">
+                <pic:pic xmlns:pic="http://schemas.openxmlformats.org/drawingml/2006/picture">
+                  <pic:nvPicPr>
+                    <pic:cNvPr id="0" name="Picture 1" descr="SSD:Users:dmytro:Desktop:Screen-Shot-2014-10-26-at-3.28.08-PM.jpg"/>
+                    <pic:cNvPicPr>
+                      <a:picLocks noChangeAspect="1" noChangeArrowheads="1"/>
+                    </pic:cNvPicPr>
+                  </pic:nvPicPr>
+                  <pic:blipFill>
+                    <a:blip r:embed="rId24">
+                      <a:extLst>
+                        <a:ext uri="{28A0092B-C50C-407E-A947-70E740481C1C}">
+                          <a14:useLocalDpi xmlns:a14="http://schemas.microsoft.com/office/drawing/2010/main" val="0"/>
+                        </a:ext>
+                      </a:extLst>
+                    </a:blip>
+                    <a:srcRect/>
+                    <a:stretch>
+                      <a:fillRect/>
+                    </a:stretch>
+                  </pic:blipFill>
+                  <pic:spPr bwMode="auto">
+                    <a:xfrm>
+                      <a:off x="0" y="0"/>
+                      <a:ext cx="2548255" cy="3065780"/>
+                    </a:xfrm>
+                    <a:prstGeom prst="rect">
+                      <a:avLst/>
+                    </a:prstGeom>
+                    <a:noFill/>
+                    <a:ln>
+                      <a:noFill/>
+                    </a:ln>
+                    <a:extLst>
+                      <a:ext uri="{FAA26D3D-D897-4be2-8F04-BA451C77F1D7}">
+                        <ma14:placeholderFlag xmlns:ma14="http://schemas.microsoft.com/office/mac/drawingml/2011/main"/>
+                      </a:ext>
+                    </a:extLst>
+                  </pic:spPr>
+                </pic:pic>
+              </a:graphicData>
+            </a:graphic>
+            <wp14:sizeRelH relativeFrom="page">
+              <wp14:pctWidth>0</wp14:pctWidth>
+            </wp14:sizeRelH>
+            <wp14:sizeRelV relativeFrom="page">
+              <wp14:pctHeight>0</wp14:pctHeight>
+            </wp14:sizeRelV>
+          </wp:anchor>
+        </w:drawing>
+      </w:r>
+    </w:p>
+    <w:p/>
+    <w:p/>
+    <w:p/>
+    <w:p/>
+    <w:p/>
     <w:p>
       <w:r>
         <w:rPr>
@@ -4737,30 +5191,32 @@
         <mc:AlternateContent>
           <mc:Choice Requires="wps">
             <w:drawing>
-              <wp:anchor distT="0" distB="0" distL="114300" distR="114300" simplePos="0" relativeHeight="251753472" behindDoc="0" locked="0" layoutInCell="1" allowOverlap="1" wp14:anchorId="10D25966" wp14:editId="3F5F244D">
+              <wp:anchor distT="0" distB="0" distL="114300" distR="114300" simplePos="0" relativeHeight="251759616" behindDoc="0" locked="0" layoutInCell="1" allowOverlap="1" wp14:anchorId="0C2D3112" wp14:editId="57C055D8">
                 <wp:simplePos x="0" y="0"/>
                 <wp:positionH relativeFrom="column">
-                  <wp:posOffset>996315</wp:posOffset>
+                  <wp:posOffset>-2762250</wp:posOffset>
                 </wp:positionH>
                 <wp:positionV relativeFrom="paragraph">
-                  <wp:posOffset>2736215</wp:posOffset>
+                  <wp:posOffset>857250</wp:posOffset>
                 </wp:positionV>
-                <wp:extent cx="740410" cy="180975"/>
-                <wp:effectExtent l="76200" t="50800" r="0" b="98425"/>
+                <wp:extent cx="738505" cy="504825"/>
+                <wp:effectExtent l="76200" t="50800" r="74295" b="104775"/>
                 <wp:wrapThrough wrapText="bothSides">
                   <wp:wrapPolygon edited="0">
-                    <wp:start x="1482" y="-6063"/>
-                    <wp:lineTo x="-2223" y="-3032"/>
-                    <wp:lineTo x="-2223" y="18189"/>
-                    <wp:lineTo x="2223" y="30316"/>
-                    <wp:lineTo x="18525" y="30316"/>
-                    <wp:lineTo x="20748" y="12126"/>
-                    <wp:lineTo x="20748" y="-3032"/>
-                    <wp:lineTo x="19266" y="-6063"/>
-                    <wp:lineTo x="1482" y="-6063"/>
+                    <wp:start x="4457" y="-2174"/>
+                    <wp:lineTo x="-2229" y="-1087"/>
+                    <wp:lineTo x="-2229" y="18475"/>
+                    <wp:lineTo x="5200" y="24996"/>
+                    <wp:lineTo x="15601" y="24996"/>
+                    <wp:lineTo x="16344" y="23909"/>
+                    <wp:lineTo x="23030" y="17389"/>
+                    <wp:lineTo x="23030" y="11955"/>
+                    <wp:lineTo x="18573" y="0"/>
+                    <wp:lineTo x="16344" y="-2174"/>
+                    <wp:lineTo x="4457" y="-2174"/>
                   </wp:wrapPolygon>
                 </wp:wrapThrough>
-                <wp:docPr id="52" name="Oval 52"/>
+                <wp:docPr id="57" name="Oval 57"/>
                 <wp:cNvGraphicFramePr/>
                 <a:graphic xmlns:a="http://schemas.openxmlformats.org/drawingml/2006/main">
                   <a:graphicData uri="http://schemas.microsoft.com/office/word/2010/wordprocessingShape">
@@ -4769,7 +5225,7 @@
                       <wps:spPr>
                         <a:xfrm>
                           <a:off x="0" y="0"/>
-                          <a:ext cx="740410" cy="180975"/>
+                          <a:ext cx="738505" cy="504825"/>
                         </a:xfrm>
                         <a:prstGeom prst="ellipse">
                           <a:avLst/>
@@ -4815,7 +5271,7 @@
           </mc:Choice>
           <mc:Fallback>
             <w:pict>
-              <v:oval id="Oval 52" o:spid="_x0000_s1026" style="position:absolute;margin-left:78.45pt;margin-top:215.45pt;width:58.3pt;height:14.25pt;z-index:251753472;visibility:visible;mso-wrap-style:square;mso-width-percent:0;mso-height-percent:0;mso-wrap-distance-left:9pt;mso-wrap-distance-top:0;mso-wrap-distance-right:9pt;mso-wrap-distance-bottom:0;mso-position-horizontal:absolute;mso-position-horizontal-relative:text;mso-position-vertical:absolute;mso-position-vertical-relative:text;mso-width-percent:0;mso-height-percent:0;mso-width-relative:margin;mso-height-relative:margin;v-text-anchor:middle" o:gfxdata="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" filled="f" strokecolor="red" strokeweight="3pt">
+              <v:oval id="Oval 57" o:spid="_x0000_s1026" style="position:absolute;margin-left:-217.45pt;margin-top:67.5pt;width:58.15pt;height:39.75pt;z-index:251759616;visibility:visible;mso-wrap-style:square;mso-width-percent:0;mso-height-percent:0;mso-wrap-distance-left:9pt;mso-wrap-distance-top:0;mso-wrap-distance-right:9pt;mso-wrap-distance-bottom:0;mso-position-horizontal:absolute;mso-position-horizontal-relative:text;mso-position-vertical:absolute;mso-position-vertical-relative:text;mso-width-percent:0;mso-height-percent:0;mso-width-relative:margin;mso-height-relative:margin;v-text-anchor:middle" o:gfxdata="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" filled="f" strokecolor="red" strokeweight="3pt">
                 <v:shadow on="t" opacity="22937f" mv:blur="40000f" origin=",.5" offset="0,23000emu"/>
                 <w10:wrap type="through"/>
               </v:oval>
@@ -4825,106 +5281,11 @@
       </w:r>
     </w:p>
     <w:p>
-      <w:r>
-        <w:rPr>
-          <w:noProof/>
-          <w:lang w:eastAsia="en-US"/>
-        </w:rPr>
-        <mc:AlternateContent>
-          <mc:Choice Requires="wps">
-            <w:drawing>
-              <wp:anchor distT="0" distB="0" distL="114300" distR="114300" simplePos="0" relativeHeight="251758592" behindDoc="0" locked="0" layoutInCell="1" allowOverlap="1" wp14:anchorId="4EE83C69" wp14:editId="40006C6C">
-                <wp:simplePos x="0" y="0"/>
-                <wp:positionH relativeFrom="column">
-                  <wp:posOffset>4109720</wp:posOffset>
-                </wp:positionH>
-                <wp:positionV relativeFrom="paragraph">
-                  <wp:posOffset>-1496060</wp:posOffset>
-                </wp:positionV>
-                <wp:extent cx="740410" cy="180975"/>
-                <wp:effectExtent l="76200" t="50800" r="0" b="98425"/>
-                <wp:wrapThrough wrapText="bothSides">
-                  <wp:wrapPolygon edited="0">
-                    <wp:start x="1482" y="-6063"/>
-                    <wp:lineTo x="-2223" y="-3032"/>
-                    <wp:lineTo x="-2223" y="18189"/>
-                    <wp:lineTo x="2223" y="30316"/>
-                    <wp:lineTo x="18525" y="30316"/>
-                    <wp:lineTo x="20748" y="12126"/>
-                    <wp:lineTo x="20748" y="-3032"/>
-                    <wp:lineTo x="19266" y="-6063"/>
-                    <wp:lineTo x="1482" y="-6063"/>
-                  </wp:wrapPolygon>
-                </wp:wrapThrough>
-                <wp:docPr id="55" name="Oval 55"/>
-                <wp:cNvGraphicFramePr/>
-                <a:graphic xmlns:a="http://schemas.openxmlformats.org/drawingml/2006/main">
-                  <a:graphicData uri="http://schemas.microsoft.com/office/word/2010/wordprocessingShape">
-                    <wps:wsp>
-                      <wps:cNvSpPr/>
-                      <wps:spPr>
-                        <a:xfrm>
-                          <a:off x="0" y="0"/>
-                          <a:ext cx="740410" cy="180975"/>
-                        </a:xfrm>
-                        <a:prstGeom prst="ellipse">
-                          <a:avLst/>
-                        </a:prstGeom>
-                        <a:noFill/>
-                        <a:ln w="38100" cmpd="sng">
-                          <a:solidFill>
-                            <a:srgbClr val="FF0000"/>
-                          </a:solidFill>
-                        </a:ln>
-                      </wps:spPr>
-                      <wps:style>
-                        <a:lnRef idx="1">
-                          <a:schemeClr val="accent1"/>
-                        </a:lnRef>
-                        <a:fillRef idx="3">
-                          <a:schemeClr val="accent1"/>
-                        </a:fillRef>
-                        <a:effectRef idx="2">
-                          <a:schemeClr val="accent1"/>
-                        </a:effectRef>
-                        <a:fontRef idx="minor">
-                          <a:schemeClr val="lt1"/>
-                        </a:fontRef>
-                      </wps:style>
-                      <wps:bodyPr rot="0" spcFirstLastPara="0" vertOverflow="overflow" horzOverflow="overflow" vert="horz" wrap="square" lIns="91440" tIns="45720" rIns="91440" bIns="45720" numCol="1" spcCol="0" rtlCol="0" fromWordArt="0" anchor="ctr" anchorCtr="0" forceAA="0" compatLnSpc="1">
-                        <a:prstTxWarp prst="textNoShape">
-                          <a:avLst/>
-                        </a:prstTxWarp>
-                        <a:noAutofit/>
-                      </wps:bodyPr>
-                    </wps:wsp>
-                  </a:graphicData>
-                </a:graphic>
-                <wp14:sizeRelH relativeFrom="margin">
-                  <wp14:pctWidth>0</wp14:pctWidth>
-                </wp14:sizeRelH>
-                <wp14:sizeRelV relativeFrom="margin">
-                  <wp14:pctHeight>0</wp14:pctHeight>
-                </wp14:sizeRelV>
-              </wp:anchor>
-            </w:drawing>
-          </mc:Choice>
-          <mc:Fallback>
-            <w:pict>
-              <v:oval id="Oval 55" o:spid="_x0000_s1026" style="position:absolute;margin-left:323.6pt;margin-top:-117.75pt;width:58.3pt;height:14.25pt;z-index:251758592;visibility:visible;mso-wrap-style:square;mso-width-percent:0;mso-height-percent:0;mso-wrap-distance-left:9pt;mso-wrap-distance-top:0;mso-wrap-distance-right:9pt;mso-wrap-distance-bottom:0;mso-position-horizontal:absolute;mso-position-horizontal-relative:text;mso-position-vertical:absolute;mso-position-vertical-relative:text;mso-width-percent:0;mso-height-percent:0;mso-width-relative:margin;mso-height-relative:margin;v-text-anchor:middle" o:gfxdata="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" filled="f" strokecolor="red" strokeweight="3pt">
-                <v:shadow on="t" opacity="22937f" mv:blur="40000f" origin=",.5" offset="0,23000emu"/>
-                <w10:wrap type="through"/>
-              </v:oval>
-            </w:pict>
-          </mc:Fallback>
-        </mc:AlternateContent>
-      </w:r>
-    </w:p>
-    <w:p>
       <w:pPr>
         <w:pStyle w:val="Heading1"/>
       </w:pPr>
       <w:r>
+        <w:lastRenderedPageBreak/>
         <w:t>Notes</w:t>
       </w:r>
     </w:p>
@@ -4996,8 +5357,6 @@
       <w:r>
         <w:br/>
       </w:r>
-      <w:bookmarkStart w:id="0" w:name="_GoBack"/>
-      <w:bookmarkEnd w:id="0"/>
     </w:p>
     <w:sectPr>
       <w:pgSz w:w="12240" w:h="15840"/>
@@ -5989,7 +6348,7 @@
 </file>
 
 <file path=customXml/itemProps1.xml><?xml version="1.0" encoding="utf-8"?>
-<ds:datastoreItem xmlns:ds="http://schemas.openxmlformats.org/officeDocument/2006/customXml" ds:itemID="{50538F19-070B-E747-BA61-B5F80F4FD324}">
+<ds:datastoreItem xmlns:ds="http://schemas.openxmlformats.org/officeDocument/2006/customXml" ds:itemID="{330C3131-1C6B-004B-888D-1CA5F0B6B5B0}">
   <ds:schemaRefs>
     <ds:schemaRef ds:uri="http://schemas.openxmlformats.org/officeDocument/2006/bibliography"/>
   </ds:schemaRefs>

</xml_diff>